<commit_message>
Updated requirements doc with logging.  fixed the label on the proficiency control.
</commit_message>
<xml_diff>
--- a/Documents/Mobile Application Requirements.docx
+++ b/Documents/Mobile Application Requirements.docx
@@ -8,6 +8,7 @@
           <w:rFonts w:asciiTheme="majorHAnsi" w:eastAsiaTheme="majorEastAsia" w:hAnsiTheme="majorHAnsi" w:cstheme="majorBidi"/>
           <w:sz w:val="76"/>
           <w:szCs w:val="72"/>
+          <w:lang w:eastAsia="en-US"/>
         </w:rPr>
         <w:id w:val="1662960524"/>
         <w:docPartObj>
@@ -20,7 +21,6 @@
           <w:rFonts w:asciiTheme="minorHAnsi" w:eastAsiaTheme="minorHAnsi" w:hAnsiTheme="minorHAnsi" w:cstheme="minorBidi"/>
           <w:sz w:val="22"/>
           <w:szCs w:val="22"/>
-          <w:lang w:eastAsia="en-US"/>
         </w:rPr>
       </w:sdtEndPr>
       <w:sdtContent>
@@ -75,6 +75,7 @@
                     <w:dataBinding w:prefixMappings="xmlns:ns0='http://schemas.openxmlformats.org/package/2006/metadata/core-properties' xmlns:ns1='http://purl.org/dc/elements/1.1/'" w:xpath="/ns0:coreProperties[1]/ns1:title[1]" w:storeItemID="{6C3C8BC8-F283-45AE-878A-BAB7291924A1}"/>
                     <w:text/>
                   </w:sdtPr>
+                  <w:sdtEndPr/>
                   <w:sdtContent>
                     <w:r>
                       <w:rPr>
@@ -118,6 +119,7 @@
                     <w:calendar w:val="gregorian"/>
                   </w:date>
                 </w:sdtPr>
+                <w:sdtEndPr/>
                 <w:sdtContent>
                   <w:p>
                     <w:pPr>
@@ -165,6 +167,7 @@
                     <w:calendar w:val="gregorian"/>
                   </w:date>
                 </w:sdtPr>
+                <w:sdtEndPr/>
                 <w:sdtContent>
                   <w:p>
                     <w:pPr>
@@ -206,6 +209,7 @@
                 <w:dataBinding w:prefixMappings="xmlns:ns0='http://schemas.microsoft.com/office/2006/coverPageProps'" w:xpath="/ns0:CoverPageProperties[1]/ns0:Abstract[1]" w:storeItemID="{55AF091B-3C7A-41E3-B477-F2FDAA23CFDA}"/>
                 <w:text/>
               </w:sdtPr>
+              <w:sdtEndPr/>
               <w:sdtContent>
                 <w:tc>
                   <w:tcPr>
@@ -242,6 +246,7 @@
                 <w:dataBinding w:prefixMappings="xmlns:ns0='http://schemas.openxmlformats.org/package/2006/metadata/core-properties' xmlns:ns1='http://purl.org/dc/elements/1.1/'" w:xpath="/ns0:coreProperties[1]/ns1:subject[1]" w:storeItemID="{6C3C8BC8-F283-45AE-878A-BAB7291924A1}"/>
                 <w:text/>
               </w:sdtPr>
+              <w:sdtEndPr/>
               <w:sdtContent>
                 <w:tc>
                   <w:tcPr>
@@ -280,12 +285,19 @@
             <w:br w:type="page"/>
           </w:r>
         </w:p>
-        <w:bookmarkStart w:id="0" w:name="_GoBack" w:displacedByCustomXml="next"/>
-        <w:bookmarkEnd w:id="0" w:displacedByCustomXml="next"/>
       </w:sdtContent>
     </w:sdt>
     <w:sdt>
       <w:sdtPr>
+        <w:rPr>
+          <w:rFonts w:asciiTheme="minorHAnsi" w:eastAsiaTheme="minorHAnsi" w:hAnsiTheme="minorHAnsi" w:cstheme="minorBidi"/>
+          <w:b w:val="0"/>
+          <w:bCs w:val="0"/>
+          <w:color w:val="auto"/>
+          <w:sz w:val="22"/>
+          <w:szCs w:val="22"/>
+          <w:lang w:eastAsia="en-US"/>
+        </w:rPr>
         <w:id w:val="-1389036818"/>
         <w:docPartObj>
           <w:docPartGallery w:val="Table of Contents"/>
@@ -294,12 +306,7 @@
       </w:sdtPr>
       <w:sdtEndPr>
         <w:rPr>
-          <w:rFonts w:asciiTheme="minorHAnsi" w:eastAsiaTheme="minorHAnsi" w:hAnsiTheme="minorHAnsi" w:cstheme="minorBidi"/>
           <w:noProof/>
-          <w:color w:val="auto"/>
-          <w:sz w:val="22"/>
-          <w:szCs w:val="22"/>
-          <w:lang w:eastAsia="en-US"/>
         </w:rPr>
       </w:sdtEndPr>
       <w:sdtContent>
@@ -331,13 +338,129 @@
           <w:r>
             <w:fldChar w:fldCharType="separate"/>
           </w:r>
-          <w:hyperlink w:anchor="_Toc364067363" w:history="1">
+          <w:bookmarkStart w:id="0" w:name="_GoBack"/>
+          <w:bookmarkEnd w:id="0"/>
+          <w:r>
+            <w:rPr>
+              <w:rStyle w:val="Hyperlink"/>
+              <w:noProof/>
+            </w:rPr>
+            <w:fldChar w:fldCharType="begin"/>
+          </w:r>
+          <w:r>
+            <w:rPr>
+              <w:rStyle w:val="Hyperlink"/>
+              <w:noProof/>
+            </w:rPr>
+            <w:instrText xml:space="preserve"> </w:instrText>
+          </w:r>
+          <w:r>
+            <w:rPr>
+              <w:noProof/>
+            </w:rPr>
+            <w:instrText>HYPERLINK \l "_Toc367443257"</w:instrText>
+          </w:r>
+          <w:r>
+            <w:rPr>
+              <w:rStyle w:val="Hyperlink"/>
+              <w:noProof/>
+            </w:rPr>
+            <w:instrText xml:space="preserve"> </w:instrText>
+          </w:r>
+          <w:r>
+            <w:rPr>
+              <w:rStyle w:val="Hyperlink"/>
+              <w:noProof/>
+            </w:rPr>
+          </w:r>
+          <w:r>
+            <w:rPr>
+              <w:rStyle w:val="Hyperlink"/>
+              <w:noProof/>
+            </w:rPr>
+            <w:fldChar w:fldCharType="separate"/>
+          </w:r>
+          <w:r>
+            <w:rPr>
+              <w:rStyle w:val="Hyperlink"/>
+              <w:noProof/>
+            </w:rPr>
+            <w:t>Typing Test Mobile Application</w:t>
+          </w:r>
+          <w:r>
+            <w:rPr>
+              <w:noProof/>
+              <w:webHidden/>
+            </w:rPr>
+            <w:tab/>
+          </w:r>
+          <w:r>
+            <w:rPr>
+              <w:noProof/>
+              <w:webHidden/>
+            </w:rPr>
+            <w:fldChar w:fldCharType="begin"/>
+          </w:r>
+          <w:r>
+            <w:rPr>
+              <w:noProof/>
+              <w:webHidden/>
+            </w:rPr>
+            <w:instrText xml:space="preserve"> PAGEREF _Toc367443257 \h </w:instrText>
+          </w:r>
+          <w:r>
+            <w:rPr>
+              <w:noProof/>
+              <w:webHidden/>
+            </w:rPr>
+          </w:r>
+          <w:r>
+            <w:rPr>
+              <w:noProof/>
+              <w:webHidden/>
+            </w:rPr>
+            <w:fldChar w:fldCharType="separate"/>
+          </w:r>
+          <w:r>
+            <w:rPr>
+              <w:noProof/>
+              <w:webHidden/>
+            </w:rPr>
+            <w:t>2</w:t>
+          </w:r>
+          <w:r>
+            <w:rPr>
+              <w:noProof/>
+              <w:webHidden/>
+            </w:rPr>
+            <w:fldChar w:fldCharType="end"/>
+          </w:r>
+          <w:r>
+            <w:rPr>
+              <w:rStyle w:val="Hyperlink"/>
+              <w:noProof/>
+            </w:rPr>
+            <w:fldChar w:fldCharType="end"/>
+          </w:r>
+        </w:p>
+        <w:p>
+          <w:pPr>
+            <w:pStyle w:val="TOC2"/>
+            <w:tabs>
+              <w:tab w:val="right" w:leader="dot" w:pos="9350"/>
+            </w:tabs>
+            <w:rPr>
+              <w:rFonts w:eastAsiaTheme="minorEastAsia"/>
+              <w:noProof/>
+            </w:rPr>
+          </w:pPr>
+          <w:hyperlink w:anchor="_Toc367443258" w:history="1">
             <w:r>
               <w:rPr>
                 <w:rStyle w:val="Hyperlink"/>
                 <w:noProof/>
               </w:rPr>
-              <w:t>Typing Test Mobile Application</w:t>
+              <w:t>Overview</w:t>
             </w:r>
             <w:r>
               <w:rPr>
@@ -358,7 +481,7 @@
                 <w:noProof/>
                 <w:webHidden/>
               </w:rPr>
-              <w:instrText xml:space="preserve"> PAGEREF _Toc364067363 \h </w:instrText>
+              <w:instrText xml:space="preserve"> PAGEREF _Toc367443258 \h </w:instrText>
             </w:r>
             <w:r>
               <w:rPr>
@@ -400,13 +523,13 @@
               <w:noProof/>
             </w:rPr>
           </w:pPr>
-          <w:hyperlink w:anchor="_Toc364067364" w:history="1">
+          <w:hyperlink w:anchor="_Toc367443259" w:history="1">
             <w:r>
               <w:rPr>
                 <w:rStyle w:val="Hyperlink"/>
                 <w:noProof/>
               </w:rPr>
-              <w:t>Overview</w:t>
+              <w:t>Target Device</w:t>
             </w:r>
             <w:r>
               <w:rPr>
@@ -427,7 +550,7 @@
                 <w:noProof/>
                 <w:webHidden/>
               </w:rPr>
-              <w:instrText xml:space="preserve"> PAGEREF _Toc364067364 \h </w:instrText>
+              <w:instrText xml:space="preserve"> PAGEREF _Toc367443259 \h </w:instrText>
             </w:r>
             <w:r>
               <w:rPr>
@@ -469,13 +592,13 @@
               <w:noProof/>
             </w:rPr>
           </w:pPr>
-          <w:hyperlink w:anchor="_Toc364067365" w:history="1">
+          <w:hyperlink w:anchor="_Toc367443260" w:history="1">
             <w:r>
               <w:rPr>
                 <w:rStyle w:val="Hyperlink"/>
                 <w:noProof/>
               </w:rPr>
-              <w:t>Target Device</w:t>
+              <w:t>Target OS</w:t>
             </w:r>
             <w:r>
               <w:rPr>
@@ -496,7 +619,7 @@
                 <w:noProof/>
                 <w:webHidden/>
               </w:rPr>
-              <w:instrText xml:space="preserve"> PAGEREF _Toc364067365 \h </w:instrText>
+              <w:instrText xml:space="preserve"> PAGEREF _Toc367443260 \h </w:instrText>
             </w:r>
             <w:r>
               <w:rPr>
@@ -538,13 +661,13 @@
               <w:noProof/>
             </w:rPr>
           </w:pPr>
-          <w:hyperlink w:anchor="_Toc364067366" w:history="1">
+          <w:hyperlink w:anchor="_Toc367443261" w:history="1">
             <w:r>
               <w:rPr>
                 <w:rStyle w:val="Hyperlink"/>
                 <w:noProof/>
               </w:rPr>
-              <w:t>Target OS</w:t>
+              <w:t>Target Audience</w:t>
             </w:r>
             <w:r>
               <w:rPr>
@@ -565,7 +688,7 @@
                 <w:noProof/>
                 <w:webHidden/>
               </w:rPr>
-              <w:instrText xml:space="preserve"> PAGEREF _Toc364067366 \h </w:instrText>
+              <w:instrText xml:space="preserve"> PAGEREF _Toc367443261 \h </w:instrText>
             </w:r>
             <w:r>
               <w:rPr>
@@ -607,13 +730,13 @@
               <w:noProof/>
             </w:rPr>
           </w:pPr>
-          <w:hyperlink w:anchor="_Toc364067367" w:history="1">
+          <w:hyperlink w:anchor="_Toc367443262" w:history="1">
             <w:r>
               <w:rPr>
                 <w:rStyle w:val="Hyperlink"/>
                 <w:noProof/>
               </w:rPr>
-              <w:t>Target Audience</w:t>
+              <w:t>Mockups and Wireframes</w:t>
             </w:r>
             <w:r>
               <w:rPr>
@@ -634,7 +757,7 @@
                 <w:noProof/>
                 <w:webHidden/>
               </w:rPr>
-              <w:instrText xml:space="preserve"> PAGEREF _Toc364067367 \h </w:instrText>
+              <w:instrText xml:space="preserve"> PAGEREF _Toc367443262 \h </w:instrText>
             </w:r>
             <w:r>
               <w:rPr>
@@ -676,13 +799,13 @@
               <w:noProof/>
             </w:rPr>
           </w:pPr>
-          <w:hyperlink w:anchor="_Toc364067368" w:history="1">
+          <w:hyperlink w:anchor="_Toc367443263" w:history="1">
             <w:r>
               <w:rPr>
                 <w:rStyle w:val="Hyperlink"/>
                 <w:noProof/>
               </w:rPr>
-              <w:t>Mockups and Wireframes</w:t>
+              <w:t>Application Screens</w:t>
             </w:r>
             <w:r>
               <w:rPr>
@@ -703,7 +826,7 @@
                 <w:noProof/>
                 <w:webHidden/>
               </w:rPr>
-              <w:instrText xml:space="preserve"> PAGEREF _Toc364067368 \h </w:instrText>
+              <w:instrText xml:space="preserve"> PAGEREF _Toc367443263 \h </w:instrText>
             </w:r>
             <w:r>
               <w:rPr>
@@ -724,6 +847,765 @@
                 <w:webHidden/>
               </w:rPr>
               <w:t>2</w:t>
+            </w:r>
+            <w:r>
+              <w:rPr>
+                <w:noProof/>
+                <w:webHidden/>
+              </w:rPr>
+              <w:fldChar w:fldCharType="end"/>
+            </w:r>
+          </w:hyperlink>
+        </w:p>
+        <w:p>
+          <w:pPr>
+            <w:pStyle w:val="TOC3"/>
+            <w:tabs>
+              <w:tab w:val="right" w:leader="dot" w:pos="9350"/>
+            </w:tabs>
+            <w:rPr>
+              <w:rFonts w:eastAsiaTheme="minorEastAsia"/>
+              <w:noProof/>
+            </w:rPr>
+          </w:pPr>
+          <w:hyperlink w:anchor="_Toc367443264" w:history="1">
+            <w:r>
+              <w:rPr>
+                <w:rStyle w:val="Hyperlink"/>
+                <w:noProof/>
+              </w:rPr>
+              <w:t>Welcome Screen</w:t>
+            </w:r>
+            <w:r>
+              <w:rPr>
+                <w:noProof/>
+                <w:webHidden/>
+              </w:rPr>
+              <w:tab/>
+            </w:r>
+            <w:r>
+              <w:rPr>
+                <w:noProof/>
+                <w:webHidden/>
+              </w:rPr>
+              <w:fldChar w:fldCharType="begin"/>
+            </w:r>
+            <w:r>
+              <w:rPr>
+                <w:noProof/>
+                <w:webHidden/>
+              </w:rPr>
+              <w:instrText xml:space="preserve"> PAGEREF _Toc367443264 \h </w:instrText>
+            </w:r>
+            <w:r>
+              <w:rPr>
+                <w:noProof/>
+                <w:webHidden/>
+              </w:rPr>
+            </w:r>
+            <w:r>
+              <w:rPr>
+                <w:noProof/>
+                <w:webHidden/>
+              </w:rPr>
+              <w:fldChar w:fldCharType="separate"/>
+            </w:r>
+            <w:r>
+              <w:rPr>
+                <w:noProof/>
+                <w:webHidden/>
+              </w:rPr>
+              <w:t>2</w:t>
+            </w:r>
+            <w:r>
+              <w:rPr>
+                <w:noProof/>
+                <w:webHidden/>
+              </w:rPr>
+              <w:fldChar w:fldCharType="end"/>
+            </w:r>
+          </w:hyperlink>
+        </w:p>
+        <w:p>
+          <w:pPr>
+            <w:pStyle w:val="TOC3"/>
+            <w:tabs>
+              <w:tab w:val="right" w:leader="dot" w:pos="9350"/>
+            </w:tabs>
+            <w:rPr>
+              <w:rFonts w:eastAsiaTheme="minorEastAsia"/>
+              <w:noProof/>
+            </w:rPr>
+          </w:pPr>
+          <w:hyperlink w:anchor="_Toc367443265" w:history="1">
+            <w:r>
+              <w:rPr>
+                <w:rStyle w:val="Hyperlink"/>
+                <w:noProof/>
+              </w:rPr>
+              <w:t>Ready Screen</w:t>
+            </w:r>
+            <w:r>
+              <w:rPr>
+                <w:noProof/>
+                <w:webHidden/>
+              </w:rPr>
+              <w:tab/>
+            </w:r>
+            <w:r>
+              <w:rPr>
+                <w:noProof/>
+                <w:webHidden/>
+              </w:rPr>
+              <w:fldChar w:fldCharType="begin"/>
+            </w:r>
+            <w:r>
+              <w:rPr>
+                <w:noProof/>
+                <w:webHidden/>
+              </w:rPr>
+              <w:instrText xml:space="preserve"> PAGEREF _Toc367443265 \h </w:instrText>
+            </w:r>
+            <w:r>
+              <w:rPr>
+                <w:noProof/>
+                <w:webHidden/>
+              </w:rPr>
+            </w:r>
+            <w:r>
+              <w:rPr>
+                <w:noProof/>
+                <w:webHidden/>
+              </w:rPr>
+              <w:fldChar w:fldCharType="separate"/>
+            </w:r>
+            <w:r>
+              <w:rPr>
+                <w:noProof/>
+                <w:webHidden/>
+              </w:rPr>
+              <w:t>3</w:t>
+            </w:r>
+            <w:r>
+              <w:rPr>
+                <w:noProof/>
+                <w:webHidden/>
+              </w:rPr>
+              <w:fldChar w:fldCharType="end"/>
+            </w:r>
+          </w:hyperlink>
+        </w:p>
+        <w:p>
+          <w:pPr>
+            <w:pStyle w:val="TOC3"/>
+            <w:tabs>
+              <w:tab w:val="right" w:leader="dot" w:pos="9350"/>
+            </w:tabs>
+            <w:rPr>
+              <w:rFonts w:eastAsiaTheme="minorEastAsia"/>
+              <w:noProof/>
+            </w:rPr>
+          </w:pPr>
+          <w:hyperlink w:anchor="_Toc367443266" w:history="1">
+            <w:r>
+              <w:rPr>
+                <w:rStyle w:val="Hyperlink"/>
+                <w:noProof/>
+              </w:rPr>
+              <w:t>Typing Proficiency Screen</w:t>
+            </w:r>
+            <w:r>
+              <w:rPr>
+                <w:noProof/>
+                <w:webHidden/>
+              </w:rPr>
+              <w:tab/>
+            </w:r>
+            <w:r>
+              <w:rPr>
+                <w:noProof/>
+                <w:webHidden/>
+              </w:rPr>
+              <w:fldChar w:fldCharType="begin"/>
+            </w:r>
+            <w:r>
+              <w:rPr>
+                <w:noProof/>
+                <w:webHidden/>
+              </w:rPr>
+              <w:instrText xml:space="preserve"> PAGEREF _Toc367443266 \h </w:instrText>
+            </w:r>
+            <w:r>
+              <w:rPr>
+                <w:noProof/>
+                <w:webHidden/>
+              </w:rPr>
+            </w:r>
+            <w:r>
+              <w:rPr>
+                <w:noProof/>
+                <w:webHidden/>
+              </w:rPr>
+              <w:fldChar w:fldCharType="separate"/>
+            </w:r>
+            <w:r>
+              <w:rPr>
+                <w:noProof/>
+                <w:webHidden/>
+              </w:rPr>
+              <w:t>4</w:t>
+            </w:r>
+            <w:r>
+              <w:rPr>
+                <w:noProof/>
+                <w:webHidden/>
+              </w:rPr>
+              <w:fldChar w:fldCharType="end"/>
+            </w:r>
+          </w:hyperlink>
+        </w:p>
+        <w:p>
+          <w:pPr>
+            <w:pStyle w:val="TOC3"/>
+            <w:tabs>
+              <w:tab w:val="right" w:leader="dot" w:pos="9350"/>
+            </w:tabs>
+            <w:rPr>
+              <w:rFonts w:eastAsiaTheme="minorEastAsia"/>
+              <w:noProof/>
+            </w:rPr>
+          </w:pPr>
+          <w:hyperlink w:anchor="_Toc367443267" w:history="1">
+            <w:r>
+              <w:rPr>
+                <w:rStyle w:val="Hyperlink"/>
+                <w:noProof/>
+              </w:rPr>
+              <w:t>Introduction Screen</w:t>
+            </w:r>
+            <w:r>
+              <w:rPr>
+                <w:noProof/>
+                <w:webHidden/>
+              </w:rPr>
+              <w:tab/>
+            </w:r>
+            <w:r>
+              <w:rPr>
+                <w:noProof/>
+                <w:webHidden/>
+              </w:rPr>
+              <w:fldChar w:fldCharType="begin"/>
+            </w:r>
+            <w:r>
+              <w:rPr>
+                <w:noProof/>
+                <w:webHidden/>
+              </w:rPr>
+              <w:instrText xml:space="preserve"> PAGEREF _Toc367443267 \h </w:instrText>
+            </w:r>
+            <w:r>
+              <w:rPr>
+                <w:noProof/>
+                <w:webHidden/>
+              </w:rPr>
+            </w:r>
+            <w:r>
+              <w:rPr>
+                <w:noProof/>
+                <w:webHidden/>
+              </w:rPr>
+              <w:fldChar w:fldCharType="separate"/>
+            </w:r>
+            <w:r>
+              <w:rPr>
+                <w:noProof/>
+                <w:webHidden/>
+              </w:rPr>
+              <w:t>4</w:t>
+            </w:r>
+            <w:r>
+              <w:rPr>
+                <w:noProof/>
+                <w:webHidden/>
+              </w:rPr>
+              <w:fldChar w:fldCharType="end"/>
+            </w:r>
+          </w:hyperlink>
+        </w:p>
+        <w:p>
+          <w:pPr>
+            <w:pStyle w:val="TOC3"/>
+            <w:tabs>
+              <w:tab w:val="right" w:leader="dot" w:pos="9350"/>
+            </w:tabs>
+            <w:rPr>
+              <w:rFonts w:eastAsiaTheme="minorEastAsia"/>
+              <w:noProof/>
+            </w:rPr>
+          </w:pPr>
+          <w:hyperlink w:anchor="_Toc367443268" w:history="1">
+            <w:r>
+              <w:rPr>
+                <w:rStyle w:val="Hyperlink"/>
+                <w:noProof/>
+              </w:rPr>
+              <w:t>Memorize Screen</w:t>
+            </w:r>
+            <w:r>
+              <w:rPr>
+                <w:noProof/>
+                <w:webHidden/>
+              </w:rPr>
+              <w:tab/>
+            </w:r>
+            <w:r>
+              <w:rPr>
+                <w:noProof/>
+                <w:webHidden/>
+              </w:rPr>
+              <w:fldChar w:fldCharType="begin"/>
+            </w:r>
+            <w:r>
+              <w:rPr>
+                <w:noProof/>
+                <w:webHidden/>
+              </w:rPr>
+              <w:instrText xml:space="preserve"> PAGEREF _Toc367443268 \h </w:instrText>
+            </w:r>
+            <w:r>
+              <w:rPr>
+                <w:noProof/>
+                <w:webHidden/>
+              </w:rPr>
+            </w:r>
+            <w:r>
+              <w:rPr>
+                <w:noProof/>
+                <w:webHidden/>
+              </w:rPr>
+              <w:fldChar w:fldCharType="separate"/>
+            </w:r>
+            <w:r>
+              <w:rPr>
+                <w:noProof/>
+                <w:webHidden/>
+              </w:rPr>
+              <w:t>5</w:t>
+            </w:r>
+            <w:r>
+              <w:rPr>
+                <w:noProof/>
+                <w:webHidden/>
+              </w:rPr>
+              <w:fldChar w:fldCharType="end"/>
+            </w:r>
+          </w:hyperlink>
+        </w:p>
+        <w:p>
+          <w:pPr>
+            <w:pStyle w:val="TOC3"/>
+            <w:tabs>
+              <w:tab w:val="right" w:leader="dot" w:pos="9350"/>
+            </w:tabs>
+            <w:rPr>
+              <w:rFonts w:eastAsiaTheme="minorEastAsia"/>
+              <w:noProof/>
+            </w:rPr>
+          </w:pPr>
+          <w:hyperlink w:anchor="_Toc367443269" w:history="1">
+            <w:r>
+              <w:rPr>
+                <w:rStyle w:val="Hyperlink"/>
+                <w:noProof/>
+              </w:rPr>
+              <w:t>Forced Practice Screen</w:t>
+            </w:r>
+            <w:r>
+              <w:rPr>
+                <w:noProof/>
+                <w:webHidden/>
+              </w:rPr>
+              <w:tab/>
+            </w:r>
+            <w:r>
+              <w:rPr>
+                <w:noProof/>
+                <w:webHidden/>
+              </w:rPr>
+              <w:fldChar w:fldCharType="begin"/>
+            </w:r>
+            <w:r>
+              <w:rPr>
+                <w:noProof/>
+                <w:webHidden/>
+              </w:rPr>
+              <w:instrText xml:space="preserve"> PAGEREF _Toc367443269 \h </w:instrText>
+            </w:r>
+            <w:r>
+              <w:rPr>
+                <w:noProof/>
+                <w:webHidden/>
+              </w:rPr>
+            </w:r>
+            <w:r>
+              <w:rPr>
+                <w:noProof/>
+                <w:webHidden/>
+              </w:rPr>
+              <w:fldChar w:fldCharType="separate"/>
+            </w:r>
+            <w:r>
+              <w:rPr>
+                <w:noProof/>
+                <w:webHidden/>
+              </w:rPr>
+              <w:t>6</w:t>
+            </w:r>
+            <w:r>
+              <w:rPr>
+                <w:noProof/>
+                <w:webHidden/>
+              </w:rPr>
+              <w:fldChar w:fldCharType="end"/>
+            </w:r>
+          </w:hyperlink>
+        </w:p>
+        <w:p>
+          <w:pPr>
+            <w:pStyle w:val="TOC3"/>
+            <w:tabs>
+              <w:tab w:val="right" w:leader="dot" w:pos="9350"/>
+            </w:tabs>
+            <w:rPr>
+              <w:rFonts w:eastAsiaTheme="minorEastAsia"/>
+              <w:noProof/>
+            </w:rPr>
+          </w:pPr>
+          <w:hyperlink w:anchor="_Toc367443270" w:history="1">
+            <w:r>
+              <w:rPr>
+                <w:rStyle w:val="Hyperlink"/>
+                <w:noProof/>
+              </w:rPr>
+              <w:t>Verify Screen</w:t>
+            </w:r>
+            <w:r>
+              <w:rPr>
+                <w:noProof/>
+                <w:webHidden/>
+              </w:rPr>
+              <w:tab/>
+            </w:r>
+            <w:r>
+              <w:rPr>
+                <w:noProof/>
+                <w:webHidden/>
+              </w:rPr>
+              <w:fldChar w:fldCharType="begin"/>
+            </w:r>
+            <w:r>
+              <w:rPr>
+                <w:noProof/>
+                <w:webHidden/>
+              </w:rPr>
+              <w:instrText xml:space="preserve"> PAGEREF _Toc367443270 \h </w:instrText>
+            </w:r>
+            <w:r>
+              <w:rPr>
+                <w:noProof/>
+                <w:webHidden/>
+              </w:rPr>
+            </w:r>
+            <w:r>
+              <w:rPr>
+                <w:noProof/>
+                <w:webHidden/>
+              </w:rPr>
+              <w:fldChar w:fldCharType="separate"/>
+            </w:r>
+            <w:r>
+              <w:rPr>
+                <w:noProof/>
+                <w:webHidden/>
+              </w:rPr>
+              <w:t>7</w:t>
+            </w:r>
+            <w:r>
+              <w:rPr>
+                <w:noProof/>
+                <w:webHidden/>
+              </w:rPr>
+              <w:fldChar w:fldCharType="end"/>
+            </w:r>
+          </w:hyperlink>
+        </w:p>
+        <w:p>
+          <w:pPr>
+            <w:pStyle w:val="TOC3"/>
+            <w:tabs>
+              <w:tab w:val="right" w:leader="dot" w:pos="9350"/>
+            </w:tabs>
+            <w:rPr>
+              <w:rFonts w:eastAsiaTheme="minorEastAsia"/>
+              <w:noProof/>
+            </w:rPr>
+          </w:pPr>
+          <w:hyperlink w:anchor="_Toc367443271" w:history="1">
+            <w:r>
+              <w:rPr>
+                <w:rStyle w:val="Hyperlink"/>
+                <w:noProof/>
+              </w:rPr>
+              <w:t>Entry Screen</w:t>
+            </w:r>
+            <w:r>
+              <w:rPr>
+                <w:noProof/>
+                <w:webHidden/>
+              </w:rPr>
+              <w:tab/>
+            </w:r>
+            <w:r>
+              <w:rPr>
+                <w:noProof/>
+                <w:webHidden/>
+              </w:rPr>
+              <w:fldChar w:fldCharType="begin"/>
+            </w:r>
+            <w:r>
+              <w:rPr>
+                <w:noProof/>
+                <w:webHidden/>
+              </w:rPr>
+              <w:instrText xml:space="preserve"> PAGEREF _Toc367443271 \h </w:instrText>
+            </w:r>
+            <w:r>
+              <w:rPr>
+                <w:noProof/>
+                <w:webHidden/>
+              </w:rPr>
+            </w:r>
+            <w:r>
+              <w:rPr>
+                <w:noProof/>
+                <w:webHidden/>
+              </w:rPr>
+              <w:fldChar w:fldCharType="separate"/>
+            </w:r>
+            <w:r>
+              <w:rPr>
+                <w:noProof/>
+                <w:webHidden/>
+              </w:rPr>
+              <w:t>8</w:t>
+            </w:r>
+            <w:r>
+              <w:rPr>
+                <w:noProof/>
+                <w:webHidden/>
+              </w:rPr>
+              <w:fldChar w:fldCharType="end"/>
+            </w:r>
+          </w:hyperlink>
+        </w:p>
+        <w:p>
+          <w:pPr>
+            <w:pStyle w:val="TOC3"/>
+            <w:tabs>
+              <w:tab w:val="right" w:leader="dot" w:pos="9350"/>
+            </w:tabs>
+            <w:rPr>
+              <w:rFonts w:eastAsiaTheme="minorEastAsia"/>
+              <w:noProof/>
+            </w:rPr>
+          </w:pPr>
+          <w:hyperlink w:anchor="_Toc367443272" w:history="1">
+            <w:r>
+              <w:rPr>
+                <w:rStyle w:val="Hyperlink"/>
+                <w:noProof/>
+              </w:rPr>
+              <w:t>Recall Screen</w:t>
+            </w:r>
+            <w:r>
+              <w:rPr>
+                <w:noProof/>
+                <w:webHidden/>
+              </w:rPr>
+              <w:tab/>
+            </w:r>
+            <w:r>
+              <w:rPr>
+                <w:noProof/>
+                <w:webHidden/>
+              </w:rPr>
+              <w:fldChar w:fldCharType="begin"/>
+            </w:r>
+            <w:r>
+              <w:rPr>
+                <w:noProof/>
+                <w:webHidden/>
+              </w:rPr>
+              <w:instrText xml:space="preserve"> PAGEREF _Toc367443272 \h </w:instrText>
+            </w:r>
+            <w:r>
+              <w:rPr>
+                <w:noProof/>
+                <w:webHidden/>
+              </w:rPr>
+            </w:r>
+            <w:r>
+              <w:rPr>
+                <w:noProof/>
+                <w:webHidden/>
+              </w:rPr>
+              <w:fldChar w:fldCharType="separate"/>
+            </w:r>
+            <w:r>
+              <w:rPr>
+                <w:noProof/>
+                <w:webHidden/>
+              </w:rPr>
+              <w:t>9</w:t>
+            </w:r>
+            <w:r>
+              <w:rPr>
+                <w:noProof/>
+                <w:webHidden/>
+              </w:rPr>
+              <w:fldChar w:fldCharType="end"/>
+            </w:r>
+          </w:hyperlink>
+        </w:p>
+        <w:p>
+          <w:pPr>
+            <w:pStyle w:val="TOC3"/>
+            <w:tabs>
+              <w:tab w:val="right" w:leader="dot" w:pos="9350"/>
+            </w:tabs>
+            <w:rPr>
+              <w:rFonts w:eastAsiaTheme="minorEastAsia"/>
+              <w:noProof/>
+            </w:rPr>
+          </w:pPr>
+          <w:hyperlink w:anchor="_Toc367443273" w:history="1">
+            <w:r>
+              <w:rPr>
+                <w:rStyle w:val="Hyperlink"/>
+                <w:noProof/>
+              </w:rPr>
+              <w:t>Thank You Screen</w:t>
+            </w:r>
+            <w:r>
+              <w:rPr>
+                <w:noProof/>
+                <w:webHidden/>
+              </w:rPr>
+              <w:tab/>
+            </w:r>
+            <w:r>
+              <w:rPr>
+                <w:noProof/>
+                <w:webHidden/>
+              </w:rPr>
+              <w:fldChar w:fldCharType="begin"/>
+            </w:r>
+            <w:r>
+              <w:rPr>
+                <w:noProof/>
+                <w:webHidden/>
+              </w:rPr>
+              <w:instrText xml:space="preserve"> PAGEREF _Toc367443273 \h </w:instrText>
+            </w:r>
+            <w:r>
+              <w:rPr>
+                <w:noProof/>
+                <w:webHidden/>
+              </w:rPr>
+            </w:r>
+            <w:r>
+              <w:rPr>
+                <w:noProof/>
+                <w:webHidden/>
+              </w:rPr>
+              <w:fldChar w:fldCharType="separate"/>
+            </w:r>
+            <w:r>
+              <w:rPr>
+                <w:noProof/>
+                <w:webHidden/>
+              </w:rPr>
+              <w:t>9</w:t>
+            </w:r>
+            <w:r>
+              <w:rPr>
+                <w:noProof/>
+                <w:webHidden/>
+              </w:rPr>
+              <w:fldChar w:fldCharType="end"/>
+            </w:r>
+          </w:hyperlink>
+        </w:p>
+        <w:p>
+          <w:pPr>
+            <w:pStyle w:val="TOC3"/>
+            <w:tabs>
+              <w:tab w:val="right" w:leader="dot" w:pos="9350"/>
+            </w:tabs>
+            <w:rPr>
+              <w:rFonts w:eastAsiaTheme="minorEastAsia"/>
+              <w:noProof/>
+            </w:rPr>
+          </w:pPr>
+          <w:hyperlink w:anchor="_Toc367443274" w:history="1">
+            <w:r>
+              <w:rPr>
+                <w:rStyle w:val="Hyperlink"/>
+                <w:noProof/>
+              </w:rPr>
+              <w:t>Settings Screen</w:t>
+            </w:r>
+            <w:r>
+              <w:rPr>
+                <w:noProof/>
+                <w:webHidden/>
+              </w:rPr>
+              <w:tab/>
+            </w:r>
+            <w:r>
+              <w:rPr>
+                <w:noProof/>
+                <w:webHidden/>
+              </w:rPr>
+              <w:fldChar w:fldCharType="begin"/>
+            </w:r>
+            <w:r>
+              <w:rPr>
+                <w:noProof/>
+                <w:webHidden/>
+              </w:rPr>
+              <w:instrText xml:space="preserve"> PAGEREF _Toc367443274 \h </w:instrText>
+            </w:r>
+            <w:r>
+              <w:rPr>
+                <w:noProof/>
+                <w:webHidden/>
+              </w:rPr>
+            </w:r>
+            <w:r>
+              <w:rPr>
+                <w:noProof/>
+                <w:webHidden/>
+              </w:rPr>
+              <w:fldChar w:fldCharType="separate"/>
+            </w:r>
+            <w:r>
+              <w:rPr>
+                <w:noProof/>
+                <w:webHidden/>
+              </w:rPr>
+              <w:t>9</w:t>
             </w:r>
             <w:r>
               <w:rPr>
@@ -745,13 +1627,13 @@
               <w:noProof/>
             </w:rPr>
           </w:pPr>
-          <w:hyperlink w:anchor="_Toc364067369" w:history="1">
+          <w:hyperlink w:anchor="_Toc367443275" w:history="1">
             <w:r>
               <w:rPr>
                 <w:rStyle w:val="Hyperlink"/>
                 <w:noProof/>
               </w:rPr>
-              <w:t>Application Screens</w:t>
+              <w:t>Logging</w:t>
             </w:r>
             <w:r>
               <w:rPr>
@@ -772,7 +1654,7 @@
                 <w:noProof/>
                 <w:webHidden/>
               </w:rPr>
-              <w:instrText xml:space="preserve"> PAGEREF _Toc364067369 \h </w:instrText>
+              <w:instrText xml:space="preserve"> PAGEREF _Toc367443275 \h </w:instrText>
             </w:r>
             <w:r>
               <w:rPr>
@@ -792,766 +1674,7 @@
                 <w:noProof/>
                 <w:webHidden/>
               </w:rPr>
-              <w:t>2</w:t>
-            </w:r>
-            <w:r>
-              <w:rPr>
-                <w:noProof/>
-                <w:webHidden/>
-              </w:rPr>
-              <w:fldChar w:fldCharType="end"/>
-            </w:r>
-          </w:hyperlink>
-        </w:p>
-        <w:p>
-          <w:pPr>
-            <w:pStyle w:val="TOC3"/>
-            <w:tabs>
-              <w:tab w:val="right" w:leader="dot" w:pos="9350"/>
-            </w:tabs>
-            <w:rPr>
-              <w:rFonts w:eastAsiaTheme="minorEastAsia"/>
-              <w:noProof/>
-            </w:rPr>
-          </w:pPr>
-          <w:hyperlink w:anchor="_Toc364067370" w:history="1">
-            <w:r>
-              <w:rPr>
-                <w:rStyle w:val="Hyperlink"/>
-                <w:noProof/>
-              </w:rPr>
-              <w:t>Welcome Screen</w:t>
-            </w:r>
-            <w:r>
-              <w:rPr>
-                <w:noProof/>
-                <w:webHidden/>
-              </w:rPr>
-              <w:tab/>
-            </w:r>
-            <w:r>
-              <w:rPr>
-                <w:noProof/>
-                <w:webHidden/>
-              </w:rPr>
-              <w:fldChar w:fldCharType="begin"/>
-            </w:r>
-            <w:r>
-              <w:rPr>
-                <w:noProof/>
-                <w:webHidden/>
-              </w:rPr>
-              <w:instrText xml:space="preserve"> PAGEREF _Toc364067370 \h </w:instrText>
-            </w:r>
-            <w:r>
-              <w:rPr>
-                <w:noProof/>
-                <w:webHidden/>
-              </w:rPr>
-            </w:r>
-            <w:r>
-              <w:rPr>
-                <w:noProof/>
-                <w:webHidden/>
-              </w:rPr>
-              <w:fldChar w:fldCharType="separate"/>
-            </w:r>
-            <w:r>
-              <w:rPr>
-                <w:noProof/>
-                <w:webHidden/>
-              </w:rPr>
-              <w:t>2</w:t>
-            </w:r>
-            <w:r>
-              <w:rPr>
-                <w:noProof/>
-                <w:webHidden/>
-              </w:rPr>
-              <w:fldChar w:fldCharType="end"/>
-            </w:r>
-          </w:hyperlink>
-        </w:p>
-        <w:p>
-          <w:pPr>
-            <w:pStyle w:val="TOC3"/>
-            <w:tabs>
-              <w:tab w:val="right" w:leader="dot" w:pos="9350"/>
-            </w:tabs>
-            <w:rPr>
-              <w:rFonts w:eastAsiaTheme="minorEastAsia"/>
-              <w:noProof/>
-            </w:rPr>
-          </w:pPr>
-          <w:hyperlink w:anchor="_Toc364067371" w:history="1">
-            <w:r>
-              <w:rPr>
-                <w:rStyle w:val="Hyperlink"/>
-                <w:noProof/>
-              </w:rPr>
-              <w:t>Ready Screen</w:t>
-            </w:r>
-            <w:r>
-              <w:rPr>
-                <w:noProof/>
-                <w:webHidden/>
-              </w:rPr>
-              <w:tab/>
-            </w:r>
-            <w:r>
-              <w:rPr>
-                <w:noProof/>
-                <w:webHidden/>
-              </w:rPr>
-              <w:fldChar w:fldCharType="begin"/>
-            </w:r>
-            <w:r>
-              <w:rPr>
-                <w:noProof/>
-                <w:webHidden/>
-              </w:rPr>
-              <w:instrText xml:space="preserve"> PAGEREF _Toc364067371 \h </w:instrText>
-            </w:r>
-            <w:r>
-              <w:rPr>
-                <w:noProof/>
-                <w:webHidden/>
-              </w:rPr>
-            </w:r>
-            <w:r>
-              <w:rPr>
-                <w:noProof/>
-                <w:webHidden/>
-              </w:rPr>
-              <w:fldChar w:fldCharType="separate"/>
-            </w:r>
-            <w:r>
-              <w:rPr>
-                <w:noProof/>
-                <w:webHidden/>
-              </w:rPr>
-              <w:t>3</w:t>
-            </w:r>
-            <w:r>
-              <w:rPr>
-                <w:noProof/>
-                <w:webHidden/>
-              </w:rPr>
-              <w:fldChar w:fldCharType="end"/>
-            </w:r>
-          </w:hyperlink>
-        </w:p>
-        <w:p>
-          <w:pPr>
-            <w:pStyle w:val="TOC3"/>
-            <w:tabs>
-              <w:tab w:val="right" w:leader="dot" w:pos="9350"/>
-            </w:tabs>
-            <w:rPr>
-              <w:rFonts w:eastAsiaTheme="minorEastAsia"/>
-              <w:noProof/>
-            </w:rPr>
-          </w:pPr>
-          <w:hyperlink w:anchor="_Toc364067372" w:history="1">
-            <w:r>
-              <w:rPr>
-                <w:rStyle w:val="Hyperlink"/>
-                <w:noProof/>
-              </w:rPr>
-              <w:t>Typing Proficiency Screen</w:t>
-            </w:r>
-            <w:r>
-              <w:rPr>
-                <w:noProof/>
-                <w:webHidden/>
-              </w:rPr>
-              <w:tab/>
-            </w:r>
-            <w:r>
-              <w:rPr>
-                <w:noProof/>
-                <w:webHidden/>
-              </w:rPr>
-              <w:fldChar w:fldCharType="begin"/>
-            </w:r>
-            <w:r>
-              <w:rPr>
-                <w:noProof/>
-                <w:webHidden/>
-              </w:rPr>
-              <w:instrText xml:space="preserve"> PAGEREF _Toc364067372 \h </w:instrText>
-            </w:r>
-            <w:r>
-              <w:rPr>
-                <w:noProof/>
-                <w:webHidden/>
-              </w:rPr>
-            </w:r>
-            <w:r>
-              <w:rPr>
-                <w:noProof/>
-                <w:webHidden/>
-              </w:rPr>
-              <w:fldChar w:fldCharType="separate"/>
-            </w:r>
-            <w:r>
-              <w:rPr>
-                <w:noProof/>
-                <w:webHidden/>
-              </w:rPr>
-              <w:t>4</w:t>
-            </w:r>
-            <w:r>
-              <w:rPr>
-                <w:noProof/>
-                <w:webHidden/>
-              </w:rPr>
-              <w:fldChar w:fldCharType="end"/>
-            </w:r>
-          </w:hyperlink>
-        </w:p>
-        <w:p>
-          <w:pPr>
-            <w:pStyle w:val="TOC3"/>
-            <w:tabs>
-              <w:tab w:val="right" w:leader="dot" w:pos="9350"/>
-            </w:tabs>
-            <w:rPr>
-              <w:rFonts w:eastAsiaTheme="minorEastAsia"/>
-              <w:noProof/>
-            </w:rPr>
-          </w:pPr>
-          <w:hyperlink w:anchor="_Toc364067373" w:history="1">
-            <w:r>
-              <w:rPr>
-                <w:rStyle w:val="Hyperlink"/>
-                <w:noProof/>
-              </w:rPr>
-              <w:t>Introduction Screen</w:t>
-            </w:r>
-            <w:r>
-              <w:rPr>
-                <w:noProof/>
-                <w:webHidden/>
-              </w:rPr>
-              <w:tab/>
-            </w:r>
-            <w:r>
-              <w:rPr>
-                <w:noProof/>
-                <w:webHidden/>
-              </w:rPr>
-              <w:fldChar w:fldCharType="begin"/>
-            </w:r>
-            <w:r>
-              <w:rPr>
-                <w:noProof/>
-                <w:webHidden/>
-              </w:rPr>
-              <w:instrText xml:space="preserve"> PAGEREF _Toc364067373 \h </w:instrText>
-            </w:r>
-            <w:r>
-              <w:rPr>
-                <w:noProof/>
-                <w:webHidden/>
-              </w:rPr>
-            </w:r>
-            <w:r>
-              <w:rPr>
-                <w:noProof/>
-                <w:webHidden/>
-              </w:rPr>
-              <w:fldChar w:fldCharType="separate"/>
-            </w:r>
-            <w:r>
-              <w:rPr>
-                <w:noProof/>
-                <w:webHidden/>
-              </w:rPr>
-              <w:t>4</w:t>
-            </w:r>
-            <w:r>
-              <w:rPr>
-                <w:noProof/>
-                <w:webHidden/>
-              </w:rPr>
-              <w:fldChar w:fldCharType="end"/>
-            </w:r>
-          </w:hyperlink>
-        </w:p>
-        <w:p>
-          <w:pPr>
-            <w:pStyle w:val="TOC3"/>
-            <w:tabs>
-              <w:tab w:val="right" w:leader="dot" w:pos="9350"/>
-            </w:tabs>
-            <w:rPr>
-              <w:rFonts w:eastAsiaTheme="minorEastAsia"/>
-              <w:noProof/>
-            </w:rPr>
-          </w:pPr>
-          <w:hyperlink w:anchor="_Toc364067374" w:history="1">
-            <w:r>
-              <w:rPr>
-                <w:rStyle w:val="Hyperlink"/>
-                <w:noProof/>
-              </w:rPr>
-              <w:t>Memorize Screen</w:t>
-            </w:r>
-            <w:r>
-              <w:rPr>
-                <w:noProof/>
-                <w:webHidden/>
-              </w:rPr>
-              <w:tab/>
-            </w:r>
-            <w:r>
-              <w:rPr>
-                <w:noProof/>
-                <w:webHidden/>
-              </w:rPr>
-              <w:fldChar w:fldCharType="begin"/>
-            </w:r>
-            <w:r>
-              <w:rPr>
-                <w:noProof/>
-                <w:webHidden/>
-              </w:rPr>
-              <w:instrText xml:space="preserve"> PAGEREF _Toc364067374 \h </w:instrText>
-            </w:r>
-            <w:r>
-              <w:rPr>
-                <w:noProof/>
-                <w:webHidden/>
-              </w:rPr>
-            </w:r>
-            <w:r>
-              <w:rPr>
-                <w:noProof/>
-                <w:webHidden/>
-              </w:rPr>
-              <w:fldChar w:fldCharType="separate"/>
-            </w:r>
-            <w:r>
-              <w:rPr>
-                <w:noProof/>
-                <w:webHidden/>
-              </w:rPr>
-              <w:t>5</w:t>
-            </w:r>
-            <w:r>
-              <w:rPr>
-                <w:noProof/>
-                <w:webHidden/>
-              </w:rPr>
-              <w:fldChar w:fldCharType="end"/>
-            </w:r>
-          </w:hyperlink>
-        </w:p>
-        <w:p>
-          <w:pPr>
-            <w:pStyle w:val="TOC3"/>
-            <w:tabs>
-              <w:tab w:val="right" w:leader="dot" w:pos="9350"/>
-            </w:tabs>
-            <w:rPr>
-              <w:rFonts w:eastAsiaTheme="minorEastAsia"/>
-              <w:noProof/>
-            </w:rPr>
-          </w:pPr>
-          <w:hyperlink w:anchor="_Toc364067375" w:history="1">
-            <w:r>
-              <w:rPr>
-                <w:rStyle w:val="Hyperlink"/>
-                <w:noProof/>
-              </w:rPr>
-              <w:t>Forced Practice Screen</w:t>
-            </w:r>
-            <w:r>
-              <w:rPr>
-                <w:noProof/>
-                <w:webHidden/>
-              </w:rPr>
-              <w:tab/>
-            </w:r>
-            <w:r>
-              <w:rPr>
-                <w:noProof/>
-                <w:webHidden/>
-              </w:rPr>
-              <w:fldChar w:fldCharType="begin"/>
-            </w:r>
-            <w:r>
-              <w:rPr>
-                <w:noProof/>
-                <w:webHidden/>
-              </w:rPr>
-              <w:instrText xml:space="preserve"> PAGEREF _Toc364067375 \h </w:instrText>
-            </w:r>
-            <w:r>
-              <w:rPr>
-                <w:noProof/>
-                <w:webHidden/>
-              </w:rPr>
-            </w:r>
-            <w:r>
-              <w:rPr>
-                <w:noProof/>
-                <w:webHidden/>
-              </w:rPr>
-              <w:fldChar w:fldCharType="separate"/>
-            </w:r>
-            <w:r>
-              <w:rPr>
-                <w:noProof/>
-                <w:webHidden/>
-              </w:rPr>
-              <w:t>6</w:t>
-            </w:r>
-            <w:r>
-              <w:rPr>
-                <w:noProof/>
-                <w:webHidden/>
-              </w:rPr>
-              <w:fldChar w:fldCharType="end"/>
-            </w:r>
-          </w:hyperlink>
-        </w:p>
-        <w:p>
-          <w:pPr>
-            <w:pStyle w:val="TOC3"/>
-            <w:tabs>
-              <w:tab w:val="right" w:leader="dot" w:pos="9350"/>
-            </w:tabs>
-            <w:rPr>
-              <w:rFonts w:eastAsiaTheme="minorEastAsia"/>
-              <w:noProof/>
-            </w:rPr>
-          </w:pPr>
-          <w:hyperlink w:anchor="_Toc364067376" w:history="1">
-            <w:r>
-              <w:rPr>
-                <w:rStyle w:val="Hyperlink"/>
-                <w:noProof/>
-              </w:rPr>
-              <w:t>Verify Screen</w:t>
-            </w:r>
-            <w:r>
-              <w:rPr>
-                <w:noProof/>
-                <w:webHidden/>
-              </w:rPr>
-              <w:tab/>
-            </w:r>
-            <w:r>
-              <w:rPr>
-                <w:noProof/>
-                <w:webHidden/>
-              </w:rPr>
-              <w:fldChar w:fldCharType="begin"/>
-            </w:r>
-            <w:r>
-              <w:rPr>
-                <w:noProof/>
-                <w:webHidden/>
-              </w:rPr>
-              <w:instrText xml:space="preserve"> PAGEREF _Toc364067376 \h </w:instrText>
-            </w:r>
-            <w:r>
-              <w:rPr>
-                <w:noProof/>
-                <w:webHidden/>
-              </w:rPr>
-            </w:r>
-            <w:r>
-              <w:rPr>
-                <w:noProof/>
-                <w:webHidden/>
-              </w:rPr>
-              <w:fldChar w:fldCharType="separate"/>
-            </w:r>
-            <w:r>
-              <w:rPr>
-                <w:noProof/>
-                <w:webHidden/>
-              </w:rPr>
-              <w:t>7</w:t>
-            </w:r>
-            <w:r>
-              <w:rPr>
-                <w:noProof/>
-                <w:webHidden/>
-              </w:rPr>
-              <w:fldChar w:fldCharType="end"/>
-            </w:r>
-          </w:hyperlink>
-        </w:p>
-        <w:p>
-          <w:pPr>
-            <w:pStyle w:val="TOC3"/>
-            <w:tabs>
-              <w:tab w:val="right" w:leader="dot" w:pos="9350"/>
-            </w:tabs>
-            <w:rPr>
-              <w:rFonts w:eastAsiaTheme="minorEastAsia"/>
-              <w:noProof/>
-            </w:rPr>
-          </w:pPr>
-          <w:hyperlink w:anchor="_Toc364067377" w:history="1">
-            <w:r>
-              <w:rPr>
-                <w:rStyle w:val="Hyperlink"/>
-                <w:noProof/>
-              </w:rPr>
-              <w:t>Entry Screen</w:t>
-            </w:r>
-            <w:r>
-              <w:rPr>
-                <w:noProof/>
-                <w:webHidden/>
-              </w:rPr>
-              <w:tab/>
-            </w:r>
-            <w:r>
-              <w:rPr>
-                <w:noProof/>
-                <w:webHidden/>
-              </w:rPr>
-              <w:fldChar w:fldCharType="begin"/>
-            </w:r>
-            <w:r>
-              <w:rPr>
-                <w:noProof/>
-                <w:webHidden/>
-              </w:rPr>
-              <w:instrText xml:space="preserve"> PAGEREF _Toc364067377 \h </w:instrText>
-            </w:r>
-            <w:r>
-              <w:rPr>
-                <w:noProof/>
-                <w:webHidden/>
-              </w:rPr>
-            </w:r>
-            <w:r>
-              <w:rPr>
-                <w:noProof/>
-                <w:webHidden/>
-              </w:rPr>
-              <w:fldChar w:fldCharType="separate"/>
-            </w:r>
-            <w:r>
-              <w:rPr>
-                <w:noProof/>
-                <w:webHidden/>
-              </w:rPr>
-              <w:t>8</w:t>
-            </w:r>
-            <w:r>
-              <w:rPr>
-                <w:noProof/>
-                <w:webHidden/>
-              </w:rPr>
-              <w:fldChar w:fldCharType="end"/>
-            </w:r>
-          </w:hyperlink>
-        </w:p>
-        <w:p>
-          <w:pPr>
-            <w:pStyle w:val="TOC3"/>
-            <w:tabs>
-              <w:tab w:val="right" w:leader="dot" w:pos="9350"/>
-            </w:tabs>
-            <w:rPr>
-              <w:rFonts w:eastAsiaTheme="minorEastAsia"/>
-              <w:noProof/>
-            </w:rPr>
-          </w:pPr>
-          <w:hyperlink w:anchor="_Toc364067378" w:history="1">
-            <w:r>
-              <w:rPr>
-                <w:rStyle w:val="Hyperlink"/>
-                <w:noProof/>
-              </w:rPr>
-              <w:t>Recall Screen</w:t>
-            </w:r>
-            <w:r>
-              <w:rPr>
-                <w:noProof/>
-                <w:webHidden/>
-              </w:rPr>
-              <w:tab/>
-            </w:r>
-            <w:r>
-              <w:rPr>
-                <w:noProof/>
-                <w:webHidden/>
-              </w:rPr>
-              <w:fldChar w:fldCharType="begin"/>
-            </w:r>
-            <w:r>
-              <w:rPr>
-                <w:noProof/>
-                <w:webHidden/>
-              </w:rPr>
-              <w:instrText xml:space="preserve"> PAGEREF _Toc364067378 \h </w:instrText>
-            </w:r>
-            <w:r>
-              <w:rPr>
-                <w:noProof/>
-                <w:webHidden/>
-              </w:rPr>
-            </w:r>
-            <w:r>
-              <w:rPr>
-                <w:noProof/>
-                <w:webHidden/>
-              </w:rPr>
-              <w:fldChar w:fldCharType="separate"/>
-            </w:r>
-            <w:r>
-              <w:rPr>
-                <w:noProof/>
-                <w:webHidden/>
-              </w:rPr>
-              <w:t>9</w:t>
-            </w:r>
-            <w:r>
-              <w:rPr>
-                <w:noProof/>
-                <w:webHidden/>
-              </w:rPr>
-              <w:fldChar w:fldCharType="end"/>
-            </w:r>
-          </w:hyperlink>
-        </w:p>
-        <w:p>
-          <w:pPr>
-            <w:pStyle w:val="TOC3"/>
-            <w:tabs>
-              <w:tab w:val="right" w:leader="dot" w:pos="9350"/>
-            </w:tabs>
-            <w:rPr>
-              <w:rFonts w:eastAsiaTheme="minorEastAsia"/>
-              <w:noProof/>
-            </w:rPr>
-          </w:pPr>
-          <w:hyperlink w:anchor="_Toc364067379" w:history="1">
-            <w:r>
-              <w:rPr>
-                <w:rStyle w:val="Hyperlink"/>
-                <w:noProof/>
-              </w:rPr>
-              <w:t>Thank You Screen</w:t>
-            </w:r>
-            <w:r>
-              <w:rPr>
-                <w:noProof/>
-                <w:webHidden/>
-              </w:rPr>
-              <w:tab/>
-            </w:r>
-            <w:r>
-              <w:rPr>
-                <w:noProof/>
-                <w:webHidden/>
-              </w:rPr>
-              <w:fldChar w:fldCharType="begin"/>
-            </w:r>
-            <w:r>
-              <w:rPr>
-                <w:noProof/>
-                <w:webHidden/>
-              </w:rPr>
-              <w:instrText xml:space="preserve"> PAGEREF _Toc364067379 \h </w:instrText>
-            </w:r>
-            <w:r>
-              <w:rPr>
-                <w:noProof/>
-                <w:webHidden/>
-              </w:rPr>
-            </w:r>
-            <w:r>
-              <w:rPr>
-                <w:noProof/>
-                <w:webHidden/>
-              </w:rPr>
-              <w:fldChar w:fldCharType="separate"/>
-            </w:r>
-            <w:r>
-              <w:rPr>
-                <w:noProof/>
-                <w:webHidden/>
-              </w:rPr>
-              <w:t>9</w:t>
-            </w:r>
-            <w:r>
-              <w:rPr>
-                <w:noProof/>
-                <w:webHidden/>
-              </w:rPr>
-              <w:fldChar w:fldCharType="end"/>
-            </w:r>
-          </w:hyperlink>
-        </w:p>
-        <w:p>
-          <w:pPr>
-            <w:pStyle w:val="TOC3"/>
-            <w:tabs>
-              <w:tab w:val="right" w:leader="dot" w:pos="9350"/>
-            </w:tabs>
-            <w:rPr>
-              <w:rFonts w:eastAsiaTheme="minorEastAsia"/>
-              <w:noProof/>
-            </w:rPr>
-          </w:pPr>
-          <w:hyperlink w:anchor="_Toc364067380" w:history="1">
-            <w:r>
-              <w:rPr>
-                <w:rStyle w:val="Hyperlink"/>
-                <w:noProof/>
-              </w:rPr>
-              <w:t>Settings Screen</w:t>
-            </w:r>
-            <w:r>
-              <w:rPr>
-                <w:noProof/>
-                <w:webHidden/>
-              </w:rPr>
-              <w:tab/>
-            </w:r>
-            <w:r>
-              <w:rPr>
-                <w:noProof/>
-                <w:webHidden/>
-              </w:rPr>
-              <w:fldChar w:fldCharType="begin"/>
-            </w:r>
-            <w:r>
-              <w:rPr>
-                <w:noProof/>
-                <w:webHidden/>
-              </w:rPr>
-              <w:instrText xml:space="preserve"> PAGEREF _Toc364067380 \h </w:instrText>
-            </w:r>
-            <w:r>
-              <w:rPr>
-                <w:noProof/>
-                <w:webHidden/>
-              </w:rPr>
-            </w:r>
-            <w:r>
-              <w:rPr>
-                <w:noProof/>
-                <w:webHidden/>
-              </w:rPr>
-              <w:fldChar w:fldCharType="separate"/>
-            </w:r>
-            <w:r>
-              <w:rPr>
-                <w:noProof/>
-                <w:webHidden/>
-              </w:rPr>
-              <w:t>9</w:t>
+              <w:t>10</w:t>
             </w:r>
             <w:r>
               <w:rPr>
@@ -1613,7 +1736,7 @@
       <w:pPr>
         <w:pStyle w:val="Heading1"/>
       </w:pPr>
-      <w:bookmarkStart w:id="1" w:name="_Toc364067363"/>
+      <w:bookmarkStart w:id="1" w:name="_Toc367443257"/>
       <w:r>
         <w:t>Typing Test Mobile Application</w:t>
       </w:r>
@@ -1624,7 +1747,7 @@
       <w:pPr>
         <w:pStyle w:val="Heading2"/>
       </w:pPr>
-      <w:bookmarkStart w:id="2" w:name="_Toc364067364"/>
+      <w:bookmarkStart w:id="2" w:name="_Toc367443258"/>
       <w:r>
         <w:t>Overview</w:t>
       </w:r>
@@ -1644,7 +1767,7 @@
       <w:pPr>
         <w:pStyle w:val="Heading2"/>
       </w:pPr>
-      <w:bookmarkStart w:id="3" w:name="_Toc364067365"/>
+      <w:bookmarkStart w:id="3" w:name="_Toc367443259"/>
       <w:r>
         <w:t>Target Device</w:t>
       </w:r>
@@ -1659,7 +1782,7 @@
       <w:pPr>
         <w:pStyle w:val="Heading2"/>
       </w:pPr>
-      <w:bookmarkStart w:id="4" w:name="_Toc364067366"/>
+      <w:bookmarkStart w:id="4" w:name="_Toc367443260"/>
       <w:r>
         <w:t>Target OS</w:t>
       </w:r>
@@ -1683,7 +1806,7 @@
       <w:pPr>
         <w:pStyle w:val="Heading2"/>
       </w:pPr>
-      <w:bookmarkStart w:id="5" w:name="_Toc364067367"/>
+      <w:bookmarkStart w:id="5" w:name="_Toc367443261"/>
       <w:r>
         <w:t>Target Audience</w:t>
       </w:r>
@@ -1704,7 +1827,7 @@
       <w:pPr>
         <w:pStyle w:val="Heading2"/>
       </w:pPr>
-      <w:bookmarkStart w:id="6" w:name="_Toc364067368"/>
+      <w:bookmarkStart w:id="6" w:name="_Toc367443262"/>
       <w:r>
         <w:t>Mockups and Wireframes</w:t>
       </w:r>
@@ -1719,7 +1842,7 @@
       <w:pPr>
         <w:pStyle w:val="Heading2"/>
       </w:pPr>
-      <w:bookmarkStart w:id="7" w:name="_Toc364067369"/>
+      <w:bookmarkStart w:id="7" w:name="_Toc367443263"/>
       <w:r>
         <w:t>Application Screens</w:t>
       </w:r>
@@ -1729,7 +1852,7 @@
       <w:pPr>
         <w:pStyle w:val="Heading3"/>
       </w:pPr>
-      <w:bookmarkStart w:id="8" w:name="_Toc364067370"/>
+      <w:bookmarkStart w:id="8" w:name="_Toc367443264"/>
       <w:r>
         <w:t>Welcome Screen</w:t>
       </w:r>
@@ -1949,29 +2072,20 @@
           </w:tcPr>
           <w:p>
             <w:r>
-              <w:t>W</w:t>
-            </w:r>
-            <w:r>
-              <w:t xml:space="preserve">ill </w:t>
-            </w:r>
-            <w:r>
-              <w:t>be active once a valid participant number has been entered in the text box.  A valid participant number is defined as a string that is &gt;= 1 character in length</w:t>
-            </w:r>
-          </w:p>
-        </w:tc>
-      </w:tr>
-      <w:tr>
-        <w:tc>
-          <w:tcPr>
-            <w:cnfStyle w:val="001000000000" w:firstRow="0" w:lastRow="0" w:firstColumn="1" w:lastColumn="0" w:oddVBand="0" w:evenVBand="0" w:oddHBand="0" w:evenHBand="0" w:firstRowFirstColumn="0" w:firstRowLastColumn="0" w:lastRowFirstColumn="0" w:lastRowLastColumn="0"/>
-            <w:tcW w:w="9576" w:type="dxa"/>
-          </w:tcPr>
-          <w:p>
-            <w:r>
-              <w:t>The button will take the user to the</w:t>
-            </w:r>
-            <w:r>
-              <w:t xml:space="preserve"> ready screen</w:t>
+              <w:t>Will be active once a valid participant number has been entered in the text box.  A valid participant number is defined as a string that is &gt;= 1 character in length</w:t>
+            </w:r>
+          </w:p>
+        </w:tc>
+      </w:tr>
+      <w:tr>
+        <w:tc>
+          <w:tcPr>
+            <w:cnfStyle w:val="001000000000" w:firstRow="0" w:lastRow="0" w:firstColumn="1" w:lastColumn="0" w:oddVBand="0" w:evenVBand="0" w:oddHBand="0" w:evenHBand="0" w:firstRowFirstColumn="0" w:firstRowLastColumn="0" w:lastRowFirstColumn="0" w:lastRowLastColumn="0"/>
+            <w:tcW w:w="9576" w:type="dxa"/>
+          </w:tcPr>
+          <w:p>
+            <w:r>
+              <w:t>The button will take the user to the ready screen</w:t>
             </w:r>
           </w:p>
         </w:tc>
@@ -2067,7 +2181,7 @@
       <w:pPr>
         <w:pStyle w:val="Heading3"/>
       </w:pPr>
-      <w:bookmarkStart w:id="9" w:name="_Toc364067371"/>
+      <w:bookmarkStart w:id="9" w:name="_Toc367443265"/>
       <w:r>
         <w:t>Ready Screen</w:t>
       </w:r>
@@ -2421,7 +2535,7 @@
       <w:pPr>
         <w:pStyle w:val="Heading3"/>
       </w:pPr>
-      <w:bookmarkStart w:id="10" w:name="_Toc364067372"/>
+      <w:bookmarkStart w:id="10" w:name="_Toc367443266"/>
       <w:r>
         <w:t>Typing Proficiency Screen</w:t>
       </w:r>
@@ -2661,40 +2775,6 @@
               <w:t>Not Masked</w:t>
             </w:r>
           </w:p>
-          <w:p>
-            <w:r>
-              <w:t>Auto-Capitalize on sentence</w:t>
-            </w:r>
-          </w:p>
-        </w:tc>
-      </w:tr>
-      <w:tr>
-        <w:tc>
-          <w:tcPr>
-            <w:cnfStyle w:val="001000000000" w:firstRow="0" w:lastRow="0" w:firstColumn="1" w:lastColumn="0" w:oddVBand="0" w:evenVBand="0" w:oddHBand="0" w:evenHBand="0" w:firstRowFirstColumn="0" w:firstRowLastColumn="0" w:lastRowFirstColumn="0" w:lastRowLastColumn="0"/>
-            <w:tcW w:w="9576" w:type="dxa"/>
-          </w:tcPr>
-          <w:p>
-            <w:r>
-              <w:t>Will spell check</w:t>
-            </w:r>
-          </w:p>
-        </w:tc>
-      </w:tr>
-      <w:tr>
-        <w:trPr>
-          <w:cnfStyle w:val="000000100000" w:firstRow="0" w:lastRow="0" w:firstColumn="0" w:lastColumn="0" w:oddVBand="0" w:evenVBand="0" w:oddHBand="1" w:evenHBand="0" w:firstRowFirstColumn="0" w:firstRowLastColumn="0" w:lastRowFirstColumn="0" w:lastRowLastColumn="0"/>
-        </w:trPr>
-        <w:tc>
-          <w:tcPr>
-            <w:cnfStyle w:val="001000000000" w:firstRow="0" w:lastRow="0" w:firstColumn="1" w:lastColumn="0" w:oddVBand="0" w:evenVBand="0" w:oddHBand="0" w:evenHBand="0" w:firstRowFirstColumn="0" w:firstRowLastColumn="0" w:lastRowFirstColumn="0" w:lastRowLastColumn="0"/>
-            <w:tcW w:w="9576" w:type="dxa"/>
-          </w:tcPr>
-          <w:p>
-            <w:r>
-              <w:t>Entry of a “secret phrase” will allow early termination of the test session</w:t>
-            </w:r>
-          </w:p>
         </w:tc>
       </w:tr>
     </w:tbl>
@@ -2746,7 +2826,7 @@
       <w:pPr>
         <w:pStyle w:val="Heading3"/>
       </w:pPr>
-      <w:bookmarkStart w:id="11" w:name="_Toc364067373"/>
+      <w:bookmarkStart w:id="11" w:name="_Toc367443267"/>
       <w:r>
         <w:t>Introduction Screen</w:t>
       </w:r>
@@ -2793,7 +2873,6 @@
           </w:tcPr>
           <w:p>
             <w:r>
-              <w:lastRenderedPageBreak/>
               <w:t>Purpose</w:t>
             </w:r>
           </w:p>
@@ -2807,7 +2886,11 @@
               <w:cnfStyle w:val="000000100000" w:firstRow="0" w:lastRow="0" w:firstColumn="0" w:lastColumn="0" w:oddVBand="0" w:evenVBand="0" w:oddHBand="1" w:evenHBand="0" w:firstRowFirstColumn="0" w:firstRowLastColumn="0" w:lastRowFirstColumn="0" w:lastRowLastColumn="0"/>
             </w:pPr>
             <w:r>
-              <w:t>The introduction screen will provide a web view that displays a local HTML file that can be used to give instructions for the following phase to the user</w:t>
+              <w:t xml:space="preserve">The introduction screen will provide a web view that displays a local HTML file that can be used to give instructions for the following phase to the </w:t>
+            </w:r>
+            <w:r>
+              <w:lastRenderedPageBreak/>
+              <w:t>user</w:t>
             </w:r>
           </w:p>
         </w:tc>
@@ -2820,6 +2903,7 @@
           </w:tcPr>
           <w:p>
             <w:r>
+              <w:lastRenderedPageBreak/>
               <w:t>Description</w:t>
             </w:r>
           </w:p>
@@ -2979,7 +3063,7 @@
       <w:pPr>
         <w:pStyle w:val="Heading3"/>
       </w:pPr>
-      <w:bookmarkStart w:id="12" w:name="_Toc364067374"/>
+      <w:bookmarkStart w:id="12" w:name="_Toc367443268"/>
       <w:r>
         <w:t>Memorize Screen</w:t>
       </w:r>
@@ -3216,7 +3300,10 @@
           </w:tcPr>
           <w:p>
             <w:r>
-              <w:t>Will be bold font faced</w:t>
+              <w:t xml:space="preserve">Will be </w:t>
+            </w:r>
+            <w:r>
+              <w:t>Menlo font face</w:t>
             </w:r>
           </w:p>
         </w:tc>
@@ -3288,7 +3375,6 @@
           </w:tcPr>
           <w:p>
             <w:r>
-              <w:lastRenderedPageBreak/>
               <w:t>Will not spell check</w:t>
             </w:r>
           </w:p>
@@ -3316,6 +3402,7 @@
           </w:tcPr>
           <w:p>
             <w:r>
+              <w:lastRenderedPageBreak/>
               <w:t>Done Button</w:t>
             </w:r>
           </w:p>
@@ -3356,7 +3443,7 @@
       <w:pPr>
         <w:pStyle w:val="Heading3"/>
       </w:pPr>
-      <w:bookmarkStart w:id="13" w:name="_Toc364067375"/>
+      <w:bookmarkStart w:id="13" w:name="_Toc367443269"/>
       <w:r>
         <w:t>Forced Practice Screen</w:t>
       </w:r>
@@ -3548,10 +3635,7 @@
           </w:tcPr>
           <w:p>
             <w:r>
-              <w:t>Entity</w:t>
-            </w:r>
-            <w:r>
-              <w:t xml:space="preserve"> Progress Display</w:t>
+              <w:t>Entity Progress Display</w:t>
             </w:r>
           </w:p>
         </w:tc>
@@ -3567,10 +3651,7 @@
           </w:tcPr>
           <w:p>
             <w:r>
-              <w:t xml:space="preserve">Will indicate the users overall progress </w:t>
-            </w:r>
-            <w:r>
-              <w:t>for this entity on this screen</w:t>
+              <w:t>Will indicate the users overall progress for this entity on this screen</w:t>
             </w:r>
           </w:p>
         </w:tc>
@@ -3642,7 +3723,10 @@
           </w:tcPr>
           <w:p>
             <w:r>
-              <w:t>Will be bold font faced</w:t>
+              <w:t xml:space="preserve">Will be </w:t>
+            </w:r>
+            <w:r>
+              <w:t>Menlo font face</w:t>
             </w:r>
           </w:p>
         </w:tc>
@@ -3698,10 +3782,7 @@
           </w:tcPr>
           <w:p>
             <w:r>
-              <w:t xml:space="preserve">Will </w:t>
-            </w:r>
-            <w:r>
-              <w:t>not auto capitalize</w:t>
+              <w:t>Will not auto capitalize</w:t>
             </w:r>
           </w:p>
         </w:tc>
@@ -3717,10 +3798,7 @@
           </w:tcPr>
           <w:p>
             <w:r>
-              <w:t xml:space="preserve">Will </w:t>
-            </w:r>
-            <w:r>
-              <w:t>not spell check</w:t>
+              <w:t>Will not spell check</w:t>
             </w:r>
           </w:p>
         </w:tc>
@@ -3734,6 +3812,22 @@
           <w:p>
             <w:r>
               <w:t>Will allow entry of a ‘secret phrase’ to skip to recall screen</w:t>
+            </w:r>
+          </w:p>
+        </w:tc>
+      </w:tr>
+      <w:tr>
+        <w:trPr>
+          <w:cnfStyle w:val="000000100000" w:firstRow="0" w:lastRow="0" w:firstColumn="0" w:lastColumn="0" w:oddVBand="0" w:evenVBand="0" w:oddHBand="1" w:evenHBand="0" w:firstRowFirstColumn="0" w:firstRowLastColumn="0" w:lastRowFirstColumn="0" w:lastRowLastColumn="0"/>
+        </w:trPr>
+        <w:tc>
+          <w:tcPr>
+            <w:cnfStyle w:val="001000000000" w:firstRow="0" w:lastRow="0" w:firstColumn="1" w:lastColumn="0" w:oddVBand="0" w:evenVBand="0" w:oddHBand="0" w:evenHBand="0" w:firstRowFirstColumn="0" w:firstRowLastColumn="0" w:lastRowFirstColumn="0" w:lastRowLastColumn="0"/>
+            <w:tcW w:w="9576" w:type="dxa"/>
+          </w:tcPr>
+          <w:p>
+            <w:r>
+              <w:t>Will allow entry of a ‘secret phrase’ to skip the current entity</w:t>
             </w:r>
           </w:p>
         </w:tc>
@@ -3760,8 +3854,40 @@
           </w:tcPr>
           <w:p>
             <w:r>
+              <w:t>Done Button</w:t>
+            </w:r>
+          </w:p>
+        </w:tc>
+      </w:tr>
+      <w:tr>
+        <w:trPr>
+          <w:cnfStyle w:val="000000100000" w:firstRow="0" w:lastRow="0" w:firstColumn="0" w:lastColumn="0" w:oddVBand="0" w:evenVBand="0" w:oddHBand="1" w:evenHBand="0" w:firstRowFirstColumn="0" w:firstRowLastColumn="0" w:lastRowFirstColumn="0" w:lastRowLastColumn="0"/>
+        </w:trPr>
+        <w:tc>
+          <w:tcPr>
+            <w:cnfStyle w:val="001000000000" w:firstRow="0" w:lastRow="0" w:firstColumn="1" w:lastColumn="0" w:oddVBand="0" w:evenVBand="0" w:oddHBand="0" w:evenHBand="0" w:firstRowFirstColumn="0" w:firstRowLastColumn="0" w:lastRowFirstColumn="0" w:lastRowLastColumn="0"/>
+            <w:tcW w:w="9576" w:type="dxa"/>
+          </w:tcPr>
+          <w:p>
+            <w:r>
+              <w:t>Will be active once the user has correctly entered the entity</w:t>
+            </w:r>
+          </w:p>
+        </w:tc>
+      </w:tr>
+      <w:tr>
+        <w:tc>
+          <w:tcPr>
+            <w:cnfStyle w:val="001000000000" w:firstRow="0" w:lastRow="0" w:firstColumn="1" w:lastColumn="0" w:oddVBand="0" w:evenVBand="0" w:oddHBand="0" w:evenHBand="0" w:firstRowFirstColumn="0" w:firstRowLastColumn="0" w:lastRowFirstColumn="0" w:lastRowLastColumn="0"/>
+            <w:tcW w:w="9576" w:type="dxa"/>
+          </w:tcPr>
+          <w:p>
+            <w:r>
               <w:lastRenderedPageBreak/>
-              <w:t>Done Button</w:t>
+              <w:t xml:space="preserve">Will take the user to the next practice screen </w:t>
+            </w:r>
+            <w:r>
+              <w:t>if more practice is required</w:t>
             </w:r>
           </w:p>
         </w:tc>
@@ -3780,51 +3906,16 @@
               <w:t xml:space="preserve">Will </w:t>
             </w:r>
             <w:r>
-              <w:t>be active once the user has correctly entered the entity</w:t>
-            </w:r>
-          </w:p>
-        </w:tc>
-      </w:tr>
-      <w:tr>
-        <w:tc>
-          <w:tcPr>
-            <w:cnfStyle w:val="001000000000" w:firstRow="0" w:lastRow="0" w:firstColumn="1" w:lastColumn="0" w:oddVBand="0" w:evenVBand="0" w:oddHBand="0" w:evenHBand="0" w:firstRowFirstColumn="0" w:firstRowLastColumn="0" w:lastRowFirstColumn="0" w:lastRowLastColumn="0"/>
-            <w:tcW w:w="9576" w:type="dxa"/>
-          </w:tcPr>
-          <w:p>
-            <w:r>
-              <w:t xml:space="preserve">Will take the user to the next practice screen </w:t>
-            </w:r>
-            <w:r>
-              <w:t>if more practice is required</w:t>
-            </w:r>
-          </w:p>
-        </w:tc>
-      </w:tr>
-      <w:tr>
-        <w:trPr>
-          <w:cnfStyle w:val="000000100000" w:firstRow="0" w:lastRow="0" w:firstColumn="0" w:lastColumn="0" w:oddVBand="0" w:evenVBand="0" w:oddHBand="1" w:evenHBand="0" w:firstRowFirstColumn="0" w:firstRowLastColumn="0" w:lastRowFirstColumn="0" w:lastRowLastColumn="0"/>
-        </w:trPr>
-        <w:tc>
-          <w:tcPr>
-            <w:cnfStyle w:val="001000000000" w:firstRow="0" w:lastRow="0" w:firstColumn="1" w:lastColumn="0" w:oddVBand="0" w:evenVBand="0" w:oddHBand="0" w:evenHBand="0" w:firstRowFirstColumn="0" w:firstRowLastColumn="0" w:lastRowFirstColumn="0" w:lastRowLastColumn="0"/>
-            <w:tcW w:w="9576" w:type="dxa"/>
-          </w:tcPr>
-          <w:p>
-            <w:r>
-              <w:t xml:space="preserve">Will take the user to the </w:t>
-            </w:r>
-            <w:r>
-              <w:t xml:space="preserve">Verify </w:t>
-            </w:r>
-            <w:r>
-              <w:t xml:space="preserve"> screen if </w:t>
-            </w:r>
-            <w:r>
-              <w:t xml:space="preserve">no </w:t>
-            </w:r>
-            <w:r>
-              <w:t>more practice is required</w:t>
+              <w:t xml:space="preserve">prompt the </w:t>
+            </w:r>
+            <w:r>
+              <w:t xml:space="preserve">user to </w:t>
+            </w:r>
+            <w:r>
+              <w:t xml:space="preserve">move to </w:t>
+            </w:r>
+            <w:r>
+              <w:t>the Verify  screen if no more practice is required</w:t>
             </w:r>
           </w:p>
         </w:tc>
@@ -3851,10 +3942,7 @@
           </w:tcPr>
           <w:p>
             <w:r>
-              <w:t>Memorize</w:t>
-            </w:r>
-            <w:r>
-              <w:t xml:space="preserve"> Button</w:t>
+              <w:t>Memorize Button</w:t>
             </w:r>
           </w:p>
         </w:tc>
@@ -3883,10 +3971,7 @@
           </w:tcPr>
           <w:p>
             <w:r>
-              <w:t xml:space="preserve">Will take the user to the </w:t>
-            </w:r>
-            <w:r>
-              <w:t>Memorize Screen</w:t>
+              <w:t>Will take the user to the Memorize Screen</w:t>
             </w:r>
           </w:p>
         </w:tc>
@@ -3897,7 +3982,7 @@
       <w:pPr>
         <w:pStyle w:val="Heading3"/>
       </w:pPr>
-      <w:bookmarkStart w:id="14" w:name="_Toc364067376"/>
+      <w:bookmarkStart w:id="14" w:name="_Toc367443270"/>
       <w:r>
         <w:t>Verify Screen</w:t>
       </w:r>
@@ -3957,10 +4042,7 @@
               <w:cnfStyle w:val="000000100000" w:firstRow="0" w:lastRow="0" w:firstColumn="0" w:lastColumn="0" w:oddVBand="0" w:evenVBand="0" w:oddHBand="1" w:evenHBand="0" w:firstRowFirstColumn="0" w:firstRowLastColumn="0" w:lastRowFirstColumn="0" w:lastRowLastColumn="0"/>
             </w:pPr>
             <w:r>
-              <w:t>The verify screen is used to ensure that the u</w:t>
-            </w:r>
-            <w:r>
-              <w:t>ser has memorized the entity</w:t>
+              <w:t>The verify screen is used to ensure that the user has memorized the entity</w:t>
             </w:r>
           </w:p>
         </w:tc>
@@ -3986,10 +4068,7 @@
               <w:cnfStyle w:val="000000000000" w:firstRow="0" w:lastRow="0" w:firstColumn="0" w:lastColumn="0" w:oddVBand="0" w:evenVBand="0" w:oddHBand="0" w:evenHBand="0" w:firstRowFirstColumn="0" w:firstRowLastColumn="0" w:lastRowFirstColumn="0" w:lastRowLastColumn="0"/>
             </w:pPr>
             <w:r>
-              <w:t>It will consist of an indicator of overall progress, a text box, instructions, and buttons allowing the user to return to the practice screen or to check their entry to see if it is correct</w:t>
-            </w:r>
-            <w:r>
-              <w:t>.</w:t>
+              <w:t>It will consist of an indicator of overall progress, a text box, instructions, and buttons allowing the user to return to the practice screen or to check their entry to see if it is correct.</w:t>
             </w:r>
           </w:p>
           <w:p>
@@ -4132,10 +4211,7 @@
           </w:tcPr>
           <w:p>
             <w:r>
-              <w:t xml:space="preserve">Will </w:t>
-            </w:r>
-            <w:r>
-              <w:t>not be masked</w:t>
+              <w:t>Will not be masked</w:t>
             </w:r>
           </w:p>
         </w:tc>
@@ -4178,6 +4254,22 @@
           <w:p>
             <w:r>
               <w:t>Will allow entry of a ‘secret phrase’ to skip to the recall screen</w:t>
+            </w:r>
+          </w:p>
+        </w:tc>
+      </w:tr>
+      <w:tr>
+        <w:trPr>
+          <w:cnfStyle w:val="000000100000" w:firstRow="0" w:lastRow="0" w:firstColumn="0" w:lastColumn="0" w:oddVBand="0" w:evenVBand="0" w:oddHBand="1" w:evenHBand="0" w:firstRowFirstColumn="0" w:firstRowLastColumn="0" w:lastRowFirstColumn="0" w:lastRowLastColumn="0"/>
+        </w:trPr>
+        <w:tc>
+          <w:tcPr>
+            <w:cnfStyle w:val="001000000000" w:firstRow="0" w:lastRow="0" w:firstColumn="1" w:lastColumn="0" w:oddVBand="0" w:evenVBand="0" w:oddHBand="0" w:evenHBand="0" w:firstRowFirstColumn="0" w:firstRowLastColumn="0" w:lastRowFirstColumn="0" w:lastRowLastColumn="0"/>
+            <w:tcW w:w="9576" w:type="dxa"/>
+          </w:tcPr>
+          <w:p>
+            <w:r>
+              <w:t>Will allow entry of a ‘secret phrase’ to skip to the next entity</w:t>
             </w:r>
           </w:p>
         </w:tc>
@@ -4204,10 +4296,7 @@
           </w:tcPr>
           <w:p>
             <w:r>
-              <w:t xml:space="preserve">Check </w:t>
-            </w:r>
-            <w:r>
-              <w:t>Button</w:t>
+              <w:t>Check Button</w:t>
             </w:r>
           </w:p>
         </w:tc>
@@ -4223,10 +4312,7 @@
           </w:tcPr>
           <w:p>
             <w:r>
-              <w:t>Will</w:t>
-            </w:r>
-            <w:r>
-              <w:t xml:space="preserve"> be active once the user has entered text</w:t>
+              <w:t>Will be active once the user has entered text</w:t>
             </w:r>
           </w:p>
         </w:tc>
@@ -4255,20 +4341,20 @@
           </w:tcPr>
           <w:p>
             <w:r>
+              <w:t>Will allow the user to recheck if the text in the Entry Field is != current entity</w:t>
+            </w:r>
+          </w:p>
+        </w:tc>
+      </w:tr>
+      <w:tr>
+        <w:tc>
+          <w:tcPr>
+            <w:cnfStyle w:val="001000000000" w:firstRow="0" w:lastRow="0" w:firstColumn="1" w:lastColumn="0" w:oddVBand="0" w:evenVBand="0" w:oddHBand="0" w:evenHBand="0" w:firstRowFirstColumn="0" w:firstRowLastColumn="0" w:lastRowFirstColumn="0" w:lastRowLastColumn="0"/>
+            <w:tcW w:w="9576" w:type="dxa"/>
+          </w:tcPr>
+          <w:p>
+            <w:r>
               <w:lastRenderedPageBreak/>
-              <w:t>Will allow the user to recheck if the text in the Entry Field is != current entity</w:t>
-            </w:r>
-          </w:p>
-        </w:tc>
-      </w:tr>
-      <w:tr>
-        <w:tc>
-          <w:tcPr>
-            <w:cnfStyle w:val="001000000000" w:firstRow="0" w:lastRow="0" w:firstColumn="1" w:lastColumn="0" w:oddVBand="0" w:evenVBand="0" w:oddHBand="0" w:evenHBand="0" w:firstRowFirstColumn="0" w:firstRowLastColumn="0" w:lastRowFirstColumn="0" w:lastRowLastColumn="0"/>
-            <w:tcW w:w="9576" w:type="dxa"/>
-          </w:tcPr>
-          <w:p>
-            <w:r>
               <w:t>Will cause a correct/incorrect indicator to be displayed to the user based on whether or not the text in the Entry Field is == (correct) or != (incorrect) to the current entity</w:t>
             </w:r>
           </w:p>
@@ -4296,10 +4382,7 @@
           </w:tcPr>
           <w:p>
             <w:r>
-              <w:t>Practice</w:t>
-            </w:r>
-            <w:r>
-              <w:t xml:space="preserve"> Button</w:t>
+              <w:t>Practice Button</w:t>
             </w:r>
           </w:p>
         </w:tc>
@@ -4328,10 +4411,7 @@
           </w:tcPr>
           <w:p>
             <w:r>
-              <w:t xml:space="preserve">Will take the user to the </w:t>
-            </w:r>
-            <w:r>
-              <w:t>Forced Practice screen</w:t>
+              <w:t>Will take the user to the Forced Practice screen</w:t>
             </w:r>
           </w:p>
         </w:tc>
@@ -4342,7 +4422,7 @@
       <w:pPr>
         <w:pStyle w:val="Heading3"/>
       </w:pPr>
-      <w:bookmarkStart w:id="15" w:name="_Toc364067377"/>
+      <w:bookmarkStart w:id="15" w:name="_Toc367443271"/>
       <w:r>
         <w:t>Entry Screen</w:t>
       </w:r>
@@ -4402,28 +4482,7 @@
               <w:cnfStyle w:val="000000100000" w:firstRow="0" w:lastRow="0" w:firstColumn="0" w:lastColumn="0" w:oddVBand="0" w:evenVBand="0" w:oddHBand="1" w:evenHBand="0" w:firstRowFirstColumn="0" w:firstRowLastColumn="0" w:lastRowFirstColumn="0" w:lastRowLastColumn="0"/>
             </w:pPr>
             <w:r>
-              <w:t xml:space="preserve">The entry screen is used to </w:t>
-            </w:r>
-            <w:r>
-              <w:t>measure the participant’s</w:t>
-            </w:r>
-            <w:r>
-              <w:t xml:space="preserve"> </w:t>
-            </w:r>
-            <w:r>
-              <w:t xml:space="preserve">speed and accuracy when </w:t>
-            </w:r>
-            <w:r>
-              <w:t>enter</w:t>
-            </w:r>
-            <w:r>
-              <w:t>ing</w:t>
-            </w:r>
-            <w:r>
-              <w:t xml:space="preserve"> the </w:t>
-            </w:r>
-            <w:r>
-              <w:t>entity in a situation that is similar to a regular password entry procedure.</w:t>
+              <w:t>The entry screen is used to measure the participant’s speed and accuracy when entering the entity in a situation that is similar to a regular password entry procedure.</w:t>
             </w:r>
           </w:p>
         </w:tc>
@@ -4479,14 +4538,6 @@
             </w:pPr>
             <w:r>
               <w:t>Entry1</w:t>
-            </w:r>
-          </w:p>
-          <w:p>
-            <w:pPr>
-              <w:cnfStyle w:val="000000100000" w:firstRow="0" w:lastRow="0" w:firstColumn="0" w:lastColumn="0" w:oddVBand="0" w:evenVBand="0" w:oddHBand="1" w:evenHBand="0" w:firstRowFirstColumn="0" w:firstRowLastColumn="0" w:lastRowFirstColumn="0" w:lastRowLastColumn="0"/>
-            </w:pPr>
-            <w:r>
-              <w:t>Entry2</w:t>
             </w:r>
           </w:p>
         </w:tc>
@@ -4673,6 +4724,22 @@
           </w:p>
         </w:tc>
       </w:tr>
+      <w:tr>
+        <w:trPr>
+          <w:cnfStyle w:val="000000100000" w:firstRow="0" w:lastRow="0" w:firstColumn="0" w:lastColumn="0" w:oddVBand="0" w:evenVBand="0" w:oddHBand="1" w:evenHBand="0" w:firstRowFirstColumn="0" w:firstRowLastColumn="0" w:lastRowFirstColumn="0" w:lastRowLastColumn="0"/>
+        </w:trPr>
+        <w:tc>
+          <w:tcPr>
+            <w:cnfStyle w:val="001000000000" w:firstRow="0" w:lastRow="0" w:firstColumn="1" w:lastColumn="0" w:oddVBand="0" w:evenVBand="0" w:oddHBand="0" w:evenHBand="0" w:firstRowFirstColumn="0" w:firstRowLastColumn="0" w:lastRowFirstColumn="0" w:lastRowLastColumn="0"/>
+            <w:tcW w:w="9576" w:type="dxa"/>
+          </w:tcPr>
+          <w:p>
+            <w:r>
+              <w:t>Will allow entry of a ‘secret phrase’ to skip to the next entity</w:t>
+            </w:r>
+          </w:p>
+        </w:tc>
+      </w:tr>
     </w:tbl>
     <w:p/>
     <w:tbl>
@@ -4695,10 +4762,7 @@
           </w:tcPr>
           <w:p>
             <w:r>
-              <w:t>Next</w:t>
-            </w:r>
-            <w:r>
-              <w:t xml:space="preserve"> Button</w:t>
+              <w:t>Next Button</w:t>
             </w:r>
           </w:p>
         </w:tc>
@@ -4714,10 +4778,7 @@
           </w:tcPr>
           <w:p>
             <w:r>
-              <w:t xml:space="preserve">Will </w:t>
-            </w:r>
-            <w:r>
-              <w:t>be active once the user has entered text in the Entry Field</w:t>
+              <w:t>Will be active once the user has entered text in the Entry Field</w:t>
             </w:r>
           </w:p>
         </w:tc>
@@ -4770,8 +4831,9 @@
       <w:pPr>
         <w:pStyle w:val="Heading3"/>
       </w:pPr>
-      <w:bookmarkStart w:id="16" w:name="_Toc364067378"/>
+      <w:bookmarkStart w:id="16" w:name="_Toc367443272"/>
       <w:r>
+        <w:lastRenderedPageBreak/>
         <w:t>Recall Screen</w:t>
       </w:r>
       <w:bookmarkEnd w:id="16"/>
@@ -4935,10 +4997,7 @@
           </w:tcPr>
           <w:p>
             <w:r>
-              <w:t xml:space="preserve">Will </w:t>
-            </w:r>
-            <w:r>
-              <w:t xml:space="preserve">be active once text has been entered in one </w:t>
+              <w:t xml:space="preserve">Will be active once text has been entered in one </w:t>
             </w:r>
             <w:r>
               <w:t>entry field</w:t>
@@ -5041,7 +5100,7 @@
       <w:pPr>
         <w:pStyle w:val="Heading3"/>
       </w:pPr>
-      <w:bookmarkStart w:id="17" w:name="_Toc364067379"/>
+      <w:bookmarkStart w:id="17" w:name="_Toc367443273"/>
       <w:r>
         <w:t>Thank You Screen</w:t>
       </w:r>
@@ -5260,7 +5319,7 @@
       <w:pPr>
         <w:pStyle w:val="Heading3"/>
       </w:pPr>
-      <w:bookmarkStart w:id="18" w:name="_Toc364067380"/>
+      <w:bookmarkStart w:id="18" w:name="_Toc367443274"/>
       <w:r>
         <w:t>Settings Screen</w:t>
       </w:r>
@@ -5320,11 +5379,7 @@
               <w:cnfStyle w:val="000000100000" w:firstRow="0" w:lastRow="0" w:firstColumn="0" w:lastColumn="0" w:oddVBand="0" w:evenVBand="0" w:oddHBand="1" w:evenHBand="0" w:firstRowFirstColumn="0" w:firstRowLastColumn="0" w:lastRowFirstColumn="0" w:lastRowLastColumn="0"/>
             </w:pPr>
             <w:r>
-              <w:t xml:space="preserve">The settings screen provides a number of options to allow the session administrator to customize </w:t>
-            </w:r>
-            <w:r>
-              <w:lastRenderedPageBreak/>
-              <w:t xml:space="preserve">the parameters of the session.  </w:t>
+              <w:t xml:space="preserve">The settings screen provides a number of options to allow the session administrator to customize the parameters of the session.  </w:t>
             </w:r>
           </w:p>
         </w:tc>
@@ -5337,7 +5392,6 @@
           </w:tcPr>
           <w:p>
             <w:r>
-              <w:lastRenderedPageBreak/>
               <w:t>Description</w:t>
             </w:r>
           </w:p>
@@ -5351,7 +5405,11 @@
               <w:cnfStyle w:val="000000000000" w:firstRow="0" w:lastRow="0" w:firstColumn="0" w:lastColumn="0" w:oddVBand="0" w:evenVBand="0" w:oddHBand="0" w:evenHBand="0" w:firstRowFirstColumn="0" w:firstRowLastColumn="0" w:lastRowFirstColumn="0" w:lastRowLastColumn="0"/>
             </w:pPr>
             <w:r>
-              <w:t>It will consist of a number of controls allowing customization of the settings, a button to cancel the changes made, and a button to save the changes made.</w:t>
+              <w:t xml:space="preserve">It will consist of a number of controls allowing </w:t>
+            </w:r>
+            <w:r>
+              <w:lastRenderedPageBreak/>
+              <w:t>customization of the settings, a button to cancel the changes made, and a button to save the changes made.</w:t>
             </w:r>
           </w:p>
           <w:p>
@@ -5458,6 +5516,7 @@
           </w:tcPr>
           <w:p>
             <w:r>
+              <w:lastRenderedPageBreak/>
               <w:t>Mockup Name(s)</w:t>
             </w:r>
           </w:p>
@@ -5521,10 +5580,7 @@
           </w:tcPr>
           <w:p>
             <w:r>
-              <w:t xml:space="preserve">Will </w:t>
-            </w:r>
-            <w:r>
-              <w:t>take the user to the Start Screen</w:t>
+              <w:t>Will take the user to the Start Screen</w:t>
             </w:r>
           </w:p>
         </w:tc>
@@ -5594,6 +5650,534 @@
           <w:p>
             <w:r>
               <w:t>Will commit any changes made by the user to the settings</w:t>
+            </w:r>
+          </w:p>
+        </w:tc>
+      </w:tr>
+    </w:tbl>
+    <w:p/>
+    <w:p>
+      <w:pPr>
+        <w:pStyle w:val="Heading2"/>
+      </w:pPr>
+      <w:bookmarkStart w:id="19" w:name="_Toc367443275"/>
+      <w:r>
+        <w:t>Logging</w:t>
+      </w:r>
+      <w:bookmarkEnd w:id="19"/>
+    </w:p>
+    <w:p/>
+    <w:tbl>
+      <w:tblPr>
+        <w:tblStyle w:val="LightList"/>
+        <w:tblW w:w="0" w:type="auto"/>
+        <w:tblLook w:val="04A0" w:firstRow="1" w:lastRow="0" w:firstColumn="1" w:lastColumn="0" w:noHBand="0" w:noVBand="1"/>
+      </w:tblPr>
+      <w:tblGrid>
+        <w:gridCol w:w="9576"/>
+      </w:tblGrid>
+      <w:tr>
+        <w:trPr>
+          <w:cnfStyle w:val="100000000000" w:firstRow="1" w:lastRow="0" w:firstColumn="0" w:lastColumn="0" w:oddVBand="0" w:evenVBand="0" w:oddHBand="0" w:evenHBand="0" w:firstRowFirstColumn="0" w:firstRowLastColumn="0" w:lastRowFirstColumn="0" w:lastRowLastColumn="0"/>
+        </w:trPr>
+        <w:tc>
+          <w:tcPr>
+            <w:cnfStyle w:val="001000000000" w:firstRow="0" w:lastRow="0" w:firstColumn="1" w:lastColumn="0" w:oddVBand="0" w:evenVBand="0" w:oddHBand="0" w:evenHBand="0" w:firstRowFirstColumn="0" w:firstRowLastColumn="0" w:lastRowFirstColumn="0" w:lastRowLastColumn="0"/>
+            <w:tcW w:w="9576" w:type="dxa"/>
+          </w:tcPr>
+          <w:p>
+            <w:r>
+              <w:t>Log Files</w:t>
+            </w:r>
+          </w:p>
+        </w:tc>
+      </w:tr>
+      <w:tr>
+        <w:trPr>
+          <w:cnfStyle w:val="000000100000" w:firstRow="0" w:lastRow="0" w:firstColumn="0" w:lastColumn="0" w:oddVBand="0" w:evenVBand="0" w:oddHBand="1" w:evenHBand="0" w:firstRowFirstColumn="0" w:firstRowLastColumn="0" w:lastRowFirstColumn="0" w:lastRowLastColumn="0"/>
+        </w:trPr>
+        <w:tc>
+          <w:tcPr>
+            <w:cnfStyle w:val="001000000000" w:firstRow="0" w:lastRow="0" w:firstColumn="1" w:lastColumn="0" w:oddVBand="0" w:evenVBand="0" w:oddHBand="0" w:evenHBand="0" w:firstRowFirstColumn="0" w:firstRowLastColumn="0" w:lastRowFirstColumn="0" w:lastRowLastColumn="0"/>
+            <w:tcW w:w="9576" w:type="dxa"/>
+          </w:tcPr>
+          <w:p>
+            <w:r>
+              <w:t>The application will create one raw log file per session</w:t>
+            </w:r>
+          </w:p>
+        </w:tc>
+      </w:tr>
+      <w:tr>
+        <w:tc>
+          <w:tcPr>
+            <w:cnfStyle w:val="001000000000" w:firstRow="0" w:lastRow="0" w:firstColumn="1" w:lastColumn="0" w:oddVBand="0" w:evenVBand="0" w:oddHBand="0" w:evenHBand="0" w:firstRowFirstColumn="0" w:firstRowLastColumn="0" w:lastRowFirstColumn="0" w:lastRowLastColumn="0"/>
+            <w:tcW w:w="9576" w:type="dxa"/>
+          </w:tcPr>
+          <w:p>
+            <w:r>
+              <w:t>The application will create one summary log file per session</w:t>
+            </w:r>
+          </w:p>
+        </w:tc>
+      </w:tr>
+      <w:tr>
+        <w:trPr>
+          <w:cnfStyle w:val="000000100000" w:firstRow="0" w:lastRow="0" w:firstColumn="0" w:lastColumn="0" w:oddVBand="0" w:evenVBand="0" w:oddHBand="1" w:evenHBand="0" w:firstRowFirstColumn="0" w:firstRowLastColumn="0" w:lastRowFirstColumn="0" w:lastRowLastColumn="0"/>
+        </w:trPr>
+        <w:tc>
+          <w:tcPr>
+            <w:cnfStyle w:val="001000000000" w:firstRow="0" w:lastRow="0" w:firstColumn="1" w:lastColumn="0" w:oddVBand="0" w:evenVBand="0" w:oddHBand="0" w:evenHBand="0" w:firstRowFirstColumn="0" w:firstRowLastColumn="0" w:lastRowFirstColumn="0" w:lastRowLastColumn="0"/>
+            <w:tcW w:w="9576" w:type="dxa"/>
+          </w:tcPr>
+          <w:p>
+            <w:r>
+              <w:t>Log files will be accessible from the users documents directory</w:t>
+            </w:r>
+          </w:p>
+        </w:tc>
+      </w:tr>
+    </w:tbl>
+    <w:p/>
+    <w:tbl>
+      <w:tblPr>
+        <w:tblStyle w:val="LightList"/>
+        <w:tblW w:w="0" w:type="auto"/>
+        <w:tblLook w:val="04A0" w:firstRow="1" w:lastRow="0" w:firstColumn="1" w:lastColumn="0" w:noHBand="0" w:noVBand="1"/>
+      </w:tblPr>
+      <w:tblGrid>
+        <w:gridCol w:w="9576"/>
+      </w:tblGrid>
+      <w:tr>
+        <w:trPr>
+          <w:cnfStyle w:val="100000000000" w:firstRow="1" w:lastRow="0" w:firstColumn="0" w:lastColumn="0" w:oddVBand="0" w:evenVBand="0" w:oddHBand="0" w:evenHBand="0" w:firstRowFirstColumn="0" w:firstRowLastColumn="0" w:lastRowFirstColumn="0" w:lastRowLastColumn="0"/>
+        </w:trPr>
+        <w:tc>
+          <w:tcPr>
+            <w:cnfStyle w:val="001000000000" w:firstRow="0" w:lastRow="0" w:firstColumn="1" w:lastColumn="0" w:oddVBand="0" w:evenVBand="0" w:oddHBand="0" w:evenHBand="0" w:firstRowFirstColumn="0" w:firstRowLastColumn="0" w:lastRowFirstColumn="0" w:lastRowLastColumn="0"/>
+            <w:tcW w:w="9576" w:type="dxa"/>
+          </w:tcPr>
+          <w:p>
+            <w:r>
+              <w:t>Raw Log File Format</w:t>
+            </w:r>
+          </w:p>
+        </w:tc>
+      </w:tr>
+      <w:tr>
+        <w:trPr>
+          <w:cnfStyle w:val="000000100000" w:firstRow="0" w:lastRow="0" w:firstColumn="0" w:lastColumn="0" w:oddVBand="0" w:evenVBand="0" w:oddHBand="1" w:evenHBand="0" w:firstRowFirstColumn="0" w:firstRowLastColumn="0" w:lastRowFirstColumn="0" w:lastRowLastColumn="0"/>
+        </w:trPr>
+        <w:tc>
+          <w:tcPr>
+            <w:cnfStyle w:val="001000000000" w:firstRow="0" w:lastRow="0" w:firstColumn="1" w:lastColumn="0" w:oddVBand="0" w:evenVBand="0" w:oddHBand="0" w:evenHBand="0" w:firstRowFirstColumn="0" w:firstRowLastColumn="0" w:lastRowFirstColumn="0" w:lastRowLastColumn="0"/>
+            <w:tcW w:w="9576" w:type="dxa"/>
+          </w:tcPr>
+          <w:p>
+            <w:r>
+              <w:t>The raw log file will be tab delimited plain text</w:t>
+            </w:r>
+          </w:p>
+        </w:tc>
+      </w:tr>
+      <w:tr>
+        <w:tc>
+          <w:tcPr>
+            <w:cnfStyle w:val="001000000000" w:firstRow="0" w:lastRow="0" w:firstColumn="1" w:lastColumn="0" w:oddVBand="0" w:evenVBand="0" w:oddHBand="0" w:evenHBand="0" w:firstRowFirstColumn="0" w:firstRowLastColumn="0" w:lastRowFirstColumn="0" w:lastRowLastColumn="0"/>
+            <w:tcW w:w="9576" w:type="dxa"/>
+          </w:tcPr>
+          <w:p>
+            <w:r>
+              <w:t>Column 1 – Time of event</w:t>
+            </w:r>
+          </w:p>
+        </w:tc>
+      </w:tr>
+      <w:tr>
+        <w:trPr>
+          <w:cnfStyle w:val="000000100000" w:firstRow="0" w:lastRow="0" w:firstColumn="0" w:lastColumn="0" w:oddVBand="0" w:evenVBand="0" w:oddHBand="1" w:evenHBand="0" w:firstRowFirstColumn="0" w:firstRowLastColumn="0" w:lastRowFirstColumn="0" w:lastRowLastColumn="0"/>
+        </w:trPr>
+        <w:tc>
+          <w:tcPr>
+            <w:cnfStyle w:val="001000000000" w:firstRow="0" w:lastRow="0" w:firstColumn="1" w:lastColumn="0" w:oddVBand="0" w:evenVBand="0" w:oddHBand="0" w:evenHBand="0" w:firstRowFirstColumn="0" w:firstRowLastColumn="0" w:lastRowFirstColumn="0" w:lastRowLastColumn="0"/>
+            <w:tcW w:w="9576" w:type="dxa"/>
+          </w:tcPr>
+          <w:p>
+            <w:r>
+              <w:t xml:space="preserve">Column 2 – Time of event since start of session in </w:t>
+            </w:r>
+            <w:proofErr w:type="spellStart"/>
+            <w:r>
+              <w:t>ms</w:t>
+            </w:r>
+            <w:proofErr w:type="spellEnd"/>
+          </w:p>
+        </w:tc>
+      </w:tr>
+      <w:tr>
+        <w:tc>
+          <w:tcPr>
+            <w:cnfStyle w:val="001000000000" w:firstRow="0" w:lastRow="0" w:firstColumn="1" w:lastColumn="0" w:oddVBand="0" w:evenVBand="0" w:oddHBand="0" w:evenHBand="0" w:firstRowFirstColumn="0" w:firstRowLastColumn="0" w:lastRowFirstColumn="0" w:lastRowLastColumn="0"/>
+            <w:tcW w:w="9576" w:type="dxa"/>
+          </w:tcPr>
+          <w:p>
+            <w:r>
+              <w:t>Column 3 – Participant number</w:t>
+            </w:r>
+          </w:p>
+        </w:tc>
+      </w:tr>
+      <w:tr>
+        <w:trPr>
+          <w:cnfStyle w:val="000000100000" w:firstRow="0" w:lastRow="0" w:firstColumn="0" w:lastColumn="0" w:oddVBand="0" w:evenVBand="0" w:oddHBand="1" w:evenHBand="0" w:firstRowFirstColumn="0" w:firstRowLastColumn="0" w:lastRowFirstColumn="0" w:lastRowLastColumn="0"/>
+        </w:trPr>
+        <w:tc>
+          <w:tcPr>
+            <w:cnfStyle w:val="001000000000" w:firstRow="0" w:lastRow="0" w:firstColumn="1" w:lastColumn="0" w:oddVBand="0" w:evenVBand="0" w:oddHBand="0" w:evenHBand="0" w:firstRowFirstColumn="0" w:firstRowLastColumn="0" w:lastRowFirstColumn="0" w:lastRowLastColumn="0"/>
+            <w:tcW w:w="9576" w:type="dxa"/>
+          </w:tcPr>
+          <w:p>
+            <w:r>
+              <w:t>Column 4 – Event Type</w:t>
+            </w:r>
+          </w:p>
+        </w:tc>
+      </w:tr>
+      <w:tr>
+        <w:tc>
+          <w:tcPr>
+            <w:cnfStyle w:val="001000000000" w:firstRow="0" w:lastRow="0" w:firstColumn="1" w:lastColumn="0" w:oddVBand="0" w:evenVBand="0" w:oddHBand="0" w:evenHBand="0" w:firstRowFirstColumn="0" w:firstRowLastColumn="0" w:lastRowFirstColumn="0" w:lastRowLastColumn="0"/>
+            <w:tcW w:w="9576" w:type="dxa"/>
+          </w:tcPr>
+          <w:p>
+            <w:r>
+              <w:t>Column 5 –Phase</w:t>
+            </w:r>
+          </w:p>
+        </w:tc>
+      </w:tr>
+      <w:tr>
+        <w:trPr>
+          <w:cnfStyle w:val="000000100000" w:firstRow="0" w:lastRow="0" w:firstColumn="0" w:lastColumn="0" w:oddVBand="0" w:evenVBand="0" w:oddHBand="1" w:evenHBand="0" w:firstRowFirstColumn="0" w:firstRowLastColumn="0" w:lastRowFirstColumn="0" w:lastRowLastColumn="0"/>
+        </w:trPr>
+        <w:tc>
+          <w:tcPr>
+            <w:cnfStyle w:val="001000000000" w:firstRow="0" w:lastRow="0" w:firstColumn="1" w:lastColumn="0" w:oddVBand="0" w:evenVBand="0" w:oddHBand="0" w:evenHBand="0" w:firstRowFirstColumn="0" w:firstRowLastColumn="0" w:lastRowFirstColumn="0" w:lastRowLastColumn="0"/>
+            <w:tcW w:w="9576" w:type="dxa"/>
+          </w:tcPr>
+          <w:p>
+            <w:r>
+              <w:t xml:space="preserve">Column 6 – </w:t>
+            </w:r>
+            <w:proofErr w:type="spellStart"/>
+            <w:r>
+              <w:t>Subphase</w:t>
+            </w:r>
+            <w:proofErr w:type="spellEnd"/>
+          </w:p>
+        </w:tc>
+      </w:tr>
+      <w:tr>
+        <w:tc>
+          <w:tcPr>
+            <w:cnfStyle w:val="001000000000" w:firstRow="0" w:lastRow="0" w:firstColumn="1" w:lastColumn="0" w:oddVBand="0" w:evenVBand="0" w:oddHBand="0" w:evenHBand="0" w:firstRowFirstColumn="0" w:firstRowLastColumn="0" w:lastRowFirstColumn="0" w:lastRowLastColumn="0"/>
+            <w:tcW w:w="9576" w:type="dxa"/>
+          </w:tcPr>
+          <w:p>
+            <w:r>
+              <w:t>Column 7 – Target String</w:t>
+            </w:r>
+          </w:p>
+        </w:tc>
+      </w:tr>
+      <w:tr>
+        <w:trPr>
+          <w:cnfStyle w:val="000000100000" w:firstRow="0" w:lastRow="0" w:firstColumn="0" w:lastColumn="0" w:oddVBand="0" w:evenVBand="0" w:oddHBand="1" w:evenHBand="0" w:firstRowFirstColumn="0" w:firstRowLastColumn="0" w:lastRowFirstColumn="0" w:lastRowLastColumn="0"/>
+        </w:trPr>
+        <w:tc>
+          <w:tcPr>
+            <w:cnfStyle w:val="001000000000" w:firstRow="0" w:lastRow="0" w:firstColumn="1" w:lastColumn="0" w:oddVBand="0" w:evenVBand="0" w:oddHBand="0" w:evenHBand="0" w:firstRowFirstColumn="0" w:firstRowLastColumn="0" w:lastRowFirstColumn="0" w:lastRowLastColumn="0"/>
+            <w:tcW w:w="9576" w:type="dxa"/>
+          </w:tcPr>
+          <w:p>
+            <w:r>
+              <w:t>Column 8 – X coordinate of touch event</w:t>
+            </w:r>
+          </w:p>
+        </w:tc>
+      </w:tr>
+      <w:tr>
+        <w:tc>
+          <w:tcPr>
+            <w:cnfStyle w:val="001000000000" w:firstRow="0" w:lastRow="0" w:firstColumn="1" w:lastColumn="0" w:oddVBand="0" w:evenVBand="0" w:oddHBand="0" w:evenHBand="0" w:firstRowFirstColumn="0" w:firstRowLastColumn="0" w:lastRowFirstColumn="0" w:lastRowLastColumn="0"/>
+            <w:tcW w:w="9576" w:type="dxa"/>
+          </w:tcPr>
+          <w:p>
+            <w:r>
+              <w:t>Column 9 – Y coordinate of touch event</w:t>
+            </w:r>
+          </w:p>
+        </w:tc>
+      </w:tr>
+      <w:tr>
+        <w:trPr>
+          <w:cnfStyle w:val="000000100000" w:firstRow="0" w:lastRow="0" w:firstColumn="0" w:lastColumn="0" w:oddVBand="0" w:evenVBand="0" w:oddHBand="1" w:evenHBand="0" w:firstRowFirstColumn="0" w:firstRowLastColumn="0" w:lastRowFirstColumn="0" w:lastRowLastColumn="0"/>
+        </w:trPr>
+        <w:tc>
+          <w:tcPr>
+            <w:cnfStyle w:val="001000000000" w:firstRow="0" w:lastRow="0" w:firstColumn="1" w:lastColumn="0" w:oddVBand="0" w:evenVBand="0" w:oddHBand="0" w:evenHBand="0" w:firstRowFirstColumn="0" w:firstRowLastColumn="0" w:lastRowFirstColumn="0" w:lastRowLastColumn="0"/>
+            <w:tcW w:w="9576" w:type="dxa"/>
+          </w:tcPr>
+          <w:p>
+            <w:r>
+              <w:t>Column 10 – Location of text change</w:t>
+            </w:r>
+          </w:p>
+        </w:tc>
+      </w:tr>
+      <w:tr>
+        <w:tc>
+          <w:tcPr>
+            <w:cnfStyle w:val="001000000000" w:firstRow="0" w:lastRow="0" w:firstColumn="1" w:lastColumn="0" w:oddVBand="0" w:evenVBand="0" w:oddHBand="0" w:evenHBand="0" w:firstRowFirstColumn="0" w:firstRowLastColumn="0" w:lastRowFirstColumn="0" w:lastRowLastColumn="0"/>
+            <w:tcW w:w="9576" w:type="dxa"/>
+          </w:tcPr>
+          <w:p>
+            <w:r>
+              <w:lastRenderedPageBreak/>
+              <w:t>Column 11 – Length of text to change</w:t>
+            </w:r>
+          </w:p>
+        </w:tc>
+      </w:tr>
+      <w:tr>
+        <w:trPr>
+          <w:cnfStyle w:val="000000100000" w:firstRow="0" w:lastRow="0" w:firstColumn="0" w:lastColumn="0" w:oddVBand="0" w:evenVBand="0" w:oddHBand="1" w:evenHBand="0" w:firstRowFirstColumn="0" w:firstRowLastColumn="0" w:lastRowFirstColumn="0" w:lastRowLastColumn="0"/>
+        </w:trPr>
+        <w:tc>
+          <w:tcPr>
+            <w:cnfStyle w:val="001000000000" w:firstRow="0" w:lastRow="0" w:firstColumn="1" w:lastColumn="0" w:oddVBand="0" w:evenVBand="0" w:oddHBand="0" w:evenHBand="0" w:firstRowFirstColumn="0" w:firstRowLastColumn="0" w:lastRowFirstColumn="0" w:lastRowLastColumn="0"/>
+            <w:tcW w:w="9576" w:type="dxa"/>
+          </w:tcPr>
+          <w:p>
+            <w:r>
+              <w:t>Column 10 – Entered Characters</w:t>
+            </w:r>
+          </w:p>
+        </w:tc>
+      </w:tr>
+      <w:tr>
+        <w:tc>
+          <w:tcPr>
+            <w:cnfStyle w:val="001000000000" w:firstRow="0" w:lastRow="0" w:firstColumn="1" w:lastColumn="0" w:oddVBand="0" w:evenVBand="0" w:oddHBand="0" w:evenHBand="0" w:firstRowFirstColumn="0" w:firstRowLastColumn="0" w:lastRowFirstColumn="0" w:lastRowLastColumn="0"/>
+            <w:tcW w:w="9576" w:type="dxa"/>
+          </w:tcPr>
+          <w:p>
+            <w:r>
+              <w:t>Column 11 – Current Value of text field</w:t>
+            </w:r>
+          </w:p>
+        </w:tc>
+      </w:tr>
+      <w:tr>
+        <w:trPr>
+          <w:cnfStyle w:val="000000100000" w:firstRow="0" w:lastRow="0" w:firstColumn="0" w:lastColumn="0" w:oddVBand="0" w:evenVBand="0" w:oddHBand="1" w:evenHBand="0" w:firstRowFirstColumn="0" w:firstRowLastColumn="0" w:lastRowFirstColumn="0" w:lastRowLastColumn="0"/>
+        </w:trPr>
+        <w:tc>
+          <w:tcPr>
+            <w:cnfStyle w:val="001000000000" w:firstRow="0" w:lastRow="0" w:firstColumn="1" w:lastColumn="0" w:oddVBand="0" w:evenVBand="0" w:oddHBand="0" w:evenHBand="0" w:firstRowFirstColumn="0" w:firstRowLastColumn="0" w:lastRowFirstColumn="0" w:lastRowLastColumn="0"/>
+            <w:tcW w:w="9576" w:type="dxa"/>
+          </w:tcPr>
+          <w:p>
+            <w:r>
+              <w:t>Column 12 – Additional notes</w:t>
+            </w:r>
+          </w:p>
+        </w:tc>
+      </w:tr>
+    </w:tbl>
+    <w:p/>
+    <w:tbl>
+      <w:tblPr>
+        <w:tblStyle w:val="LightList"/>
+        <w:tblW w:w="0" w:type="auto"/>
+        <w:tblLook w:val="04A0" w:firstRow="1" w:lastRow="0" w:firstColumn="1" w:lastColumn="0" w:noHBand="0" w:noVBand="1"/>
+      </w:tblPr>
+      <w:tblGrid>
+        <w:gridCol w:w="9576"/>
+      </w:tblGrid>
+      <w:tr>
+        <w:trPr>
+          <w:cnfStyle w:val="100000000000" w:firstRow="1" w:lastRow="0" w:firstColumn="0" w:lastColumn="0" w:oddVBand="0" w:evenVBand="0" w:oddHBand="0" w:evenHBand="0" w:firstRowFirstColumn="0" w:firstRowLastColumn="0" w:lastRowFirstColumn="0" w:lastRowLastColumn="0"/>
+        </w:trPr>
+        <w:tc>
+          <w:tcPr>
+            <w:cnfStyle w:val="001000000000" w:firstRow="0" w:lastRow="0" w:firstColumn="1" w:lastColumn="0" w:oddVBand="0" w:evenVBand="0" w:oddHBand="0" w:evenHBand="0" w:firstRowFirstColumn="0" w:firstRowLastColumn="0" w:lastRowFirstColumn="0" w:lastRowLastColumn="0"/>
+            <w:tcW w:w="9576" w:type="dxa"/>
+          </w:tcPr>
+          <w:p>
+            <w:r>
+              <w:t>Summary Log File</w:t>
+            </w:r>
+          </w:p>
+        </w:tc>
+      </w:tr>
+      <w:tr>
+        <w:trPr>
+          <w:cnfStyle w:val="000000100000" w:firstRow="0" w:lastRow="0" w:firstColumn="0" w:lastColumn="0" w:oddVBand="0" w:evenVBand="0" w:oddHBand="1" w:evenHBand="0" w:firstRowFirstColumn="0" w:firstRowLastColumn="0" w:lastRowFirstColumn="0" w:lastRowLastColumn="0"/>
+        </w:trPr>
+        <w:tc>
+          <w:tcPr>
+            <w:cnfStyle w:val="001000000000" w:firstRow="0" w:lastRow="0" w:firstColumn="1" w:lastColumn="0" w:oddVBand="0" w:evenVBand="0" w:oddHBand="0" w:evenHBand="0" w:firstRowFirstColumn="0" w:firstRowLastColumn="0" w:lastRowFirstColumn="0" w:lastRowLastColumn="0"/>
+            <w:tcW w:w="9576" w:type="dxa"/>
+          </w:tcPr>
+          <w:p>
+            <w:r>
+              <w:t>The summary log file will be plain text</w:t>
+            </w:r>
+          </w:p>
+        </w:tc>
+      </w:tr>
+      <w:tr>
+        <w:tc>
+          <w:tcPr>
+            <w:cnfStyle w:val="001000000000" w:firstRow="0" w:lastRow="0" w:firstColumn="1" w:lastColumn="0" w:oddVBand="0" w:evenVBand="0" w:oddHBand="0" w:evenHBand="0" w:firstRowFirstColumn="0" w:firstRowLastColumn="0" w:lastRowFirstColumn="0" w:lastRowLastColumn="0"/>
+            <w:tcW w:w="9576" w:type="dxa"/>
+          </w:tcPr>
+          <w:p>
+            <w:r>
+              <w:t>Participant ID</w:t>
+            </w:r>
+          </w:p>
+        </w:tc>
+      </w:tr>
+      <w:tr>
+        <w:trPr>
+          <w:cnfStyle w:val="000000100000" w:firstRow="0" w:lastRow="0" w:firstColumn="0" w:lastColumn="0" w:oddVBand="0" w:evenVBand="0" w:oddHBand="1" w:evenHBand="0" w:firstRowFirstColumn="0" w:firstRowLastColumn="0" w:lastRowFirstColumn="0" w:lastRowLastColumn="0"/>
+        </w:trPr>
+        <w:tc>
+          <w:tcPr>
+            <w:cnfStyle w:val="001000000000" w:firstRow="0" w:lastRow="0" w:firstColumn="1" w:lastColumn="0" w:oddVBand="0" w:evenVBand="0" w:oddHBand="0" w:evenHBand="0" w:firstRowFirstColumn="0" w:firstRowLastColumn="0" w:lastRowFirstColumn="0" w:lastRowLastColumn="0"/>
+            <w:tcW w:w="9576" w:type="dxa"/>
+          </w:tcPr>
+          <w:p>
+            <w:r>
+              <w:t>Session Settings</w:t>
+            </w:r>
+          </w:p>
+        </w:tc>
+      </w:tr>
+      <w:tr>
+        <w:tc>
+          <w:tcPr>
+            <w:cnfStyle w:val="001000000000" w:firstRow="0" w:lastRow="0" w:firstColumn="1" w:lastColumn="0" w:oddVBand="0" w:evenVBand="0" w:oddHBand="0" w:evenHBand="0" w:firstRowFirstColumn="0" w:firstRowLastColumn="0" w:lastRowFirstColumn="0" w:lastRowLastColumn="0"/>
+            <w:tcW w:w="9576" w:type="dxa"/>
+          </w:tcPr>
+          <w:p>
+            <w:r>
+              <w:t>Strings selected for session</w:t>
+            </w:r>
+          </w:p>
+        </w:tc>
+      </w:tr>
+      <w:tr>
+        <w:trPr>
+          <w:cnfStyle w:val="000000100000" w:firstRow="0" w:lastRow="0" w:firstColumn="0" w:lastColumn="0" w:oddVBand="0" w:evenVBand="0" w:oddHBand="1" w:evenHBand="0" w:firstRowFirstColumn="0" w:firstRowLastColumn="0" w:lastRowFirstColumn="0" w:lastRowLastColumn="0"/>
+        </w:trPr>
+        <w:tc>
+          <w:tcPr>
+            <w:cnfStyle w:val="001000000000" w:firstRow="0" w:lastRow="0" w:firstColumn="1" w:lastColumn="0" w:oddVBand="0" w:evenVBand="0" w:oddHBand="0" w:evenHBand="0" w:firstRowFirstColumn="0" w:firstRowLastColumn="0" w:lastRowFirstColumn="0" w:lastRowLastColumn="0"/>
+            <w:tcW w:w="9576" w:type="dxa"/>
+          </w:tcPr>
+          <w:p>
+            <w:r>
+              <w:t>Session Start</w:t>
+            </w:r>
+          </w:p>
+        </w:tc>
+      </w:tr>
+      <w:tr>
+        <w:tc>
+          <w:tcPr>
+            <w:cnfStyle w:val="001000000000" w:firstRow="0" w:lastRow="0" w:firstColumn="1" w:lastColumn="0" w:oddVBand="0" w:evenVBand="0" w:oddHBand="0" w:evenHBand="0" w:firstRowFirstColumn="0" w:firstRowLastColumn="0" w:lastRowFirstColumn="0" w:lastRowLastColumn="0"/>
+            <w:tcW w:w="9576" w:type="dxa"/>
+          </w:tcPr>
+          <w:p>
+            <w:r>
+              <w:t>Start Time for each phase</w:t>
+            </w:r>
+          </w:p>
+        </w:tc>
+      </w:tr>
+      <w:tr>
+        <w:trPr>
+          <w:cnfStyle w:val="000000100000" w:firstRow="0" w:lastRow="0" w:firstColumn="0" w:lastColumn="0" w:oddVBand="0" w:evenVBand="0" w:oddHBand="1" w:evenHBand="0" w:firstRowFirstColumn="0" w:firstRowLastColumn="0" w:lastRowFirstColumn="0" w:lastRowLastColumn="0"/>
+        </w:trPr>
+        <w:tc>
+          <w:tcPr>
+            <w:cnfStyle w:val="001000000000" w:firstRow="0" w:lastRow="0" w:firstColumn="1" w:lastColumn="0" w:oddVBand="0" w:evenVBand="0" w:oddHBand="0" w:evenHBand="0" w:firstRowFirstColumn="0" w:firstRowLastColumn="0" w:lastRowFirstColumn="0" w:lastRowLastColumn="0"/>
+            <w:tcW w:w="9576" w:type="dxa"/>
+          </w:tcPr>
+          <w:p>
+            <w:r>
+              <w:t>End time For each phase</w:t>
+            </w:r>
+          </w:p>
+        </w:tc>
+      </w:tr>
+      <w:tr>
+        <w:tc>
+          <w:tcPr>
+            <w:cnfStyle w:val="001000000000" w:firstRow="0" w:lastRow="0" w:firstColumn="1" w:lastColumn="0" w:oddVBand="0" w:evenVBand="0" w:oddHBand="0" w:evenHBand="0" w:firstRowFirstColumn="0" w:firstRowLastColumn="0" w:lastRowFirstColumn="0" w:lastRowLastColumn="0"/>
+            <w:tcW w:w="9576" w:type="dxa"/>
+          </w:tcPr>
+          <w:p>
+            <w:r>
+              <w:t>Time spent in each phase</w:t>
+            </w:r>
+          </w:p>
+        </w:tc>
+      </w:tr>
+      <w:tr>
+        <w:trPr>
+          <w:cnfStyle w:val="000000100000" w:firstRow="0" w:lastRow="0" w:firstColumn="0" w:lastColumn="0" w:oddVBand="0" w:evenVBand="0" w:oddHBand="1" w:evenHBand="0" w:firstRowFirstColumn="0" w:firstRowLastColumn="0" w:lastRowFirstColumn="0" w:lastRowLastColumn="0"/>
+        </w:trPr>
+        <w:tc>
+          <w:tcPr>
+            <w:cnfStyle w:val="001000000000" w:firstRow="0" w:lastRow="0" w:firstColumn="1" w:lastColumn="0" w:oddVBand="0" w:evenVBand="0" w:oddHBand="0" w:evenHBand="0" w:firstRowFirstColumn="0" w:firstRowLastColumn="0" w:lastRowFirstColumn="0" w:lastRowLastColumn="0"/>
+            <w:tcW w:w="9576" w:type="dxa"/>
+          </w:tcPr>
+          <w:p>
+            <w:r>
+              <w:t>Time spent in each sub phase.  For sub phases that are re-entrant (Free Practice, Forced Practice, Memorize) individual sub phase times and overall sub phase times per entity will be recorded.</w:t>
+            </w:r>
+          </w:p>
+        </w:tc>
+      </w:tr>
+      <w:tr>
+        <w:tc>
+          <w:tcPr>
+            <w:cnfStyle w:val="001000000000" w:firstRow="0" w:lastRow="0" w:firstColumn="1" w:lastColumn="0" w:oddVBand="0" w:evenVBand="0" w:oddHBand="0" w:evenHBand="0" w:firstRowFirstColumn="0" w:firstRowLastColumn="0" w:lastRowFirstColumn="0" w:lastRowLastColumn="0"/>
+            <w:tcW w:w="9576" w:type="dxa"/>
+          </w:tcPr>
+          <w:p>
+            <w:r>
+              <w:t>Total time spent per entity</w:t>
+            </w:r>
+          </w:p>
+        </w:tc>
+      </w:tr>
+      <w:tr>
+        <w:trPr>
+          <w:cnfStyle w:val="000000100000" w:firstRow="0" w:lastRow="0" w:firstColumn="0" w:lastColumn="0" w:oddVBand="0" w:evenVBand="0" w:oddHBand="1" w:evenHBand="0" w:firstRowFirstColumn="0" w:firstRowLastColumn="0" w:lastRowFirstColumn="0" w:lastRowLastColumn="0"/>
+        </w:trPr>
+        <w:tc>
+          <w:tcPr>
+            <w:cnfStyle w:val="001000000000" w:firstRow="0" w:lastRow="0" w:firstColumn="1" w:lastColumn="0" w:oddVBand="0" w:evenVBand="0" w:oddHBand="0" w:evenHBand="0" w:firstRowFirstColumn="0" w:firstRowLastColumn="0" w:lastRowFirstColumn="0" w:lastRowLastColumn="0"/>
+            <w:tcW w:w="9576" w:type="dxa"/>
+          </w:tcPr>
+          <w:p>
+            <w:r>
+              <w:t>Total session time</w:t>
             </w:r>
           </w:p>
         </w:tc>
@@ -5728,12 +6312,10 @@
       </w:rPr>
       <w:alias w:val="Title"/>
       <w:id w:val="77738743"/>
-      <w:placeholder>
-        <w:docPart w:val="02A657BF9D4641058A7E8744508D9246"/>
-      </w:placeholder>
       <w:dataBinding w:prefixMappings="xmlns:ns0='http://schemas.openxmlformats.org/package/2006/metadata/core-properties' xmlns:ns1='http://purl.org/dc/elements/1.1/'" w:xpath="/ns0:coreProperties[1]/ns1:title[1]" w:storeItemID="{6C3C8BC8-F283-45AE-878A-BAB7291924A1}"/>
       <w:text/>
     </w:sdtPr>
+    <w:sdtEndPr/>
     <w:sdtContent>
       <w:p>
         <w:pPr>
@@ -7758,68 +8340,6 @@
         </w:p>
       </w:docPartBody>
     </w:docPart>
-    <w:docPart>
-      <w:docPartPr>
-        <w:name w:val="A6E9F3D4DD164184AF2AC9F5498792DA"/>
-        <w:category>
-          <w:name w:val="General"/>
-          <w:gallery w:val="placeholder"/>
-        </w:category>
-        <w:types>
-          <w:type w:val="bbPlcHdr"/>
-        </w:types>
-        <w:behaviors>
-          <w:behavior w:val="content"/>
-        </w:behaviors>
-        <w:guid w:val="{1C9758E3-15DB-4447-95AB-D4CF7C9BB6F9}"/>
-      </w:docPartPr>
-      <w:docPartBody>
-        <w:p>
-          <w:pPr>
-            <w:pStyle w:val="A6E9F3D4DD164184AF2AC9F5498792DA"/>
-          </w:pPr>
-          <w:r>
-            <w:rPr>
-              <w:rFonts w:asciiTheme="majorHAnsi" w:eastAsiaTheme="majorEastAsia" w:hAnsiTheme="majorHAnsi" w:cstheme="majorBidi"/>
-              <w:sz w:val="36"/>
-              <w:szCs w:val="36"/>
-            </w:rPr>
-            <w:t>[Type the document subtitle]</w:t>
-          </w:r>
-        </w:p>
-      </w:docPartBody>
-    </w:docPart>
-    <w:docPart>
-      <w:docPartPr>
-        <w:name w:val="02A657BF9D4641058A7E8744508D9246"/>
-        <w:category>
-          <w:name w:val="General"/>
-          <w:gallery w:val="placeholder"/>
-        </w:category>
-        <w:types>
-          <w:type w:val="bbPlcHdr"/>
-        </w:types>
-        <w:behaviors>
-          <w:behavior w:val="content"/>
-        </w:behaviors>
-        <w:guid w:val="{91B4AD2B-E49A-4547-8116-66C2D38AE3F0}"/>
-      </w:docPartPr>
-      <w:docPartBody>
-        <w:p>
-          <w:pPr>
-            <w:pStyle w:val="02A657BF9D4641058A7E8744508D9246"/>
-          </w:pPr>
-          <w:r>
-            <w:rPr>
-              <w:rFonts w:asciiTheme="majorHAnsi" w:eastAsiaTheme="majorEastAsia" w:hAnsiTheme="majorHAnsi" w:cstheme="majorBidi"/>
-              <w:sz w:val="32"/>
-              <w:szCs w:val="32"/>
-            </w:rPr>
-            <w:t>[Type the document title]</w:t>
-          </w:r>
-        </w:p>
-      </w:docPartBody>
-    </w:docPart>
   </w:docParts>
 </w:glossaryDocument>
 </file>
@@ -7872,8 +8392,9 @@
     <w:panose1 w:val="020B0604030504040204"/>
     <w:charset w:val="00"/>
     <w:family w:val="swiss"/>
+    <w:notTrueType/>
     <w:pitch w:val="variable"/>
-    <w:sig w:usb0="E1002EFF" w:usb1="C000605B" w:usb2="00000029" w:usb3="00000000" w:csb0="000101FF" w:csb1="00000000"/>
+    <w:sig w:usb0="00000003" w:usb1="00000000" w:usb2="00000000" w:usb3="00000000" w:csb0="00000001" w:csb1="00000000"/>
   </w:font>
 </w:fonts>
 </file>
@@ -7892,6 +8413,9 @@
   </w:compat>
   <w:rsids>
     <w:rsidRoot w:val="00C60E85"/>
+    <w:rsid w:val="00583E5D"/>
+    <w:rsid w:val="00997AD9"/>
+    <w:rsid w:val="009F37E1"/>
     <w:rsid w:val="00B4373A"/>
     <w:rsid w:val="00C60E85"/>
   </w:rsids>
@@ -8683,7 +9207,7 @@
 </file>
 
 <file path=customXml/itemProps2.xml><?xml version="1.0" encoding="utf-8"?>
-<ds:datastoreItem xmlns:ds="http://schemas.openxmlformats.org/officeDocument/2006/customXml" ds:itemID="{0AEBA5AE-D71D-4433-AD22-CE4E4CC2480A}">
+<ds:datastoreItem xmlns:ds="http://schemas.openxmlformats.org/officeDocument/2006/customXml" ds:itemID="{DA98CD58-E009-46C4-89E9-97BAE03DE461}">
   <ds:schemaRefs>
     <ds:schemaRef ds:uri="http://schemas.openxmlformats.org/officeDocument/2006/bibliography"/>
   </ds:schemaRefs>

</xml_diff>